<commit_message>
subo avance del tp con automatas y explicacion de casi todo el codigo excepto el ultimo punto
</commit_message>
<xml_diff>
--- a/TP2-GianlucaPetri-V1.docx
+++ b/TP2-GianlucaPetri-V1.docx
@@ -345,15 +345,6 @@
           <w:u w:val="single"/>
         </w:rPr>
       </w:pPr>
-      <w:r>
-        <w:rPr>
-          <w:b/>
-          <w:sz w:val="24"/>
-          <w:szCs w:val="24"/>
-          <w:u w:val="single"/>
-        </w:rPr>
-        <w:t>Grupo N°3</w:t>
-      </w:r>
     </w:p>
     <w:tbl>
       <w:tblPr>
@@ -698,13 +689,11 @@
       <w:r>
         <w:t xml:space="preserve">La cadena debe ingresar por </w:t>
       </w:r>
-      <w:proofErr w:type="gramStart"/>
-      <w:r>
-        <w:t>línea</w:t>
-      </w:r>
-      <w:proofErr w:type="gramEnd"/>
-      <w:r>
-        <w:t xml:space="preserve"> de comando o por archivo. </w:t>
+      <w:r>
+        <w:t>la línea</w:t>
+      </w:r>
+      <w:r>
+        <w:t xml:space="preserve"> de comando o por archivo.</w:t>
       </w:r>
     </w:p>
     <w:p/>
@@ -719,11 +708,9 @@
       <w:r>
         <w:t xml:space="preserve"> SI CONSIDERAN QUE REQUIEREN BUSCAR ALGUNA FUNCIÓN EN LA WEB QUE LOS AUXILIE CON LA RESOLUCIÓN DE LA PRECEDENCIA DE OPERADORES PUEDEN </w:t>
       </w:r>
-      <w:proofErr w:type="gramStart"/>
-      <w:r>
-        <w:t>HACERLO</w:t>
-      </w:r>
-      <w:proofErr w:type="gramEnd"/>
+      <w:r>
+        <w:t>HACERLO,</w:t>
+      </w:r>
       <w:r>
         <w:t xml:space="preserve"> PERO DEBEN CITAR LA FUENTE, E INCORPORAR UNA EXPLICACIÓN DEL PROCEDIMIENTO, LA COPIA DE LA WEB ES SOLO A ESTE EFECTO, NADA DEL TRABAJO PUEDE SER COPIADO, DEBE SER ORIGINAL, </w:t>
       </w:r>
@@ -1283,6 +1270,154 @@
       <w:pPr>
         <w:pStyle w:val="Prrafodelista"/>
       </w:pPr>
+      <w:r>
+        <w:rPr>
+          <w:noProof/>
+        </w:rPr>
+        <mc:AlternateContent>
+          <mc:Choice Requires="wps">
+            <w:drawing>
+              <wp:anchor distT="45720" distB="45720" distL="114300" distR="114300" simplePos="0" relativeHeight="251679744" behindDoc="0" locked="0" layoutInCell="1" allowOverlap="1" wp14:anchorId="7E4F6BFE" wp14:editId="1B7873D8">
+                <wp:simplePos x="0" y="0"/>
+                <wp:positionH relativeFrom="margin">
+                  <wp:posOffset>4201064</wp:posOffset>
+                </wp:positionH>
+                <wp:positionV relativeFrom="paragraph">
+                  <wp:posOffset>133494</wp:posOffset>
+                </wp:positionV>
+                <wp:extent cx="785004" cy="1404620"/>
+                <wp:effectExtent l="0" t="0" r="0" b="635"/>
+                <wp:wrapNone/>
+                <wp:docPr id="1830617152" name="Cuadro de texto 2"/>
+                <wp:cNvGraphicFramePr>
+                  <a:graphicFrameLocks xmlns:a="http://schemas.openxmlformats.org/drawingml/2006/main"/>
+                </wp:cNvGraphicFramePr>
+                <a:graphic xmlns:a="http://schemas.openxmlformats.org/drawingml/2006/main">
+                  <a:graphicData uri="http://schemas.microsoft.com/office/word/2010/wordprocessingShape">
+                    <wps:wsp>
+                      <wps:cNvSpPr txBox="1">
+                        <a:spLocks noChangeArrowheads="1"/>
+                      </wps:cNvSpPr>
+                      <wps:spPr bwMode="auto">
+                        <a:xfrm>
+                          <a:off x="0" y="0"/>
+                          <a:ext cx="785004" cy="1404620"/>
+                        </a:xfrm>
+                        <a:prstGeom prst="rect">
+                          <a:avLst/>
+                        </a:prstGeom>
+                        <a:noFill/>
+                        <a:ln w="9525">
+                          <a:noFill/>
+                          <a:miter lim="800000"/>
+                          <a:headEnd/>
+                          <a:tailEnd/>
+                        </a:ln>
+                      </wps:spPr>
+                      <wps:txbx>
+                        <w:txbxContent>
+                          <w:p>
+                            <w:pPr>
+                              <w:rPr>
+                                <w:sz w:val="28"/>
+                                <w:szCs w:val="28"/>
+                                <w:lang w:val="es-AR"/>
+                              </w:rPr>
+                            </w:pPr>
+                            <w:r>
+                              <w:rPr>
+                                <w:sz w:val="28"/>
+                                <w:szCs w:val="28"/>
+                                <w:lang w:val="es-AR"/>
+                              </w:rPr>
+                              <w:t>Dno</w:t>
+                            </w:r>
+                            <w:r>
+                              <w:rPr>
+                                <w:sz w:val="28"/>
+                                <w:szCs w:val="28"/>
+                                <w:lang w:val="es-AR"/>
+                              </w:rPr>
+                              <w:t>,0</w:t>
+                            </w:r>
+                          </w:p>
+                          <w:p>
+                            <w:pPr>
+                              <w:rPr>
+                                <w:sz w:val="28"/>
+                                <w:szCs w:val="28"/>
+                                <w:lang w:val="es-AR"/>
+                              </w:rPr>
+                            </w:pPr>
+                          </w:p>
+                        </w:txbxContent>
+                      </wps:txbx>
+                      <wps:bodyPr rot="0" vert="horz" wrap="square" lIns="91440" tIns="45720" rIns="91440" bIns="45720" anchor="t" anchorCtr="0">
+                        <a:spAutoFit/>
+                      </wps:bodyPr>
+                    </wps:wsp>
+                  </a:graphicData>
+                </a:graphic>
+                <wp14:sizeRelH relativeFrom="margin">
+                  <wp14:pctWidth>0</wp14:pctWidth>
+                </wp14:sizeRelH>
+                <wp14:sizeRelV relativeFrom="margin">
+                  <wp14:pctHeight>20000</wp14:pctHeight>
+                </wp14:sizeRelV>
+              </wp:anchor>
+            </w:drawing>
+          </mc:Choice>
+          <mc:Fallback>
+            <w:pict>
+              <v:shapetype w14:anchorId="7E4F6BFE" id="_x0000_t202" coordsize="21600,21600" o:spt="202" path="m,l,21600r21600,l21600,xe">
+                <v:stroke joinstyle="miter"/>
+                <v:path gradientshapeok="t" o:connecttype="rect"/>
+              </v:shapetype>
+              <v:shape id="Cuadro de texto 2" o:spid="_x0000_s1026" type="#_x0000_t202" style="position:absolute;left:0;text-align:left;margin-left:330.8pt;margin-top:10.5pt;width:61.8pt;height:110.6pt;z-index:251679744;visibility:visible;mso-wrap-style:square;mso-width-percent:0;mso-height-percent:200;mso-wrap-distance-left:9pt;mso-wrap-distance-top:3.6pt;mso-wrap-distance-right:9pt;mso-wrap-distance-bottom:3.6pt;mso-position-horizontal:absolute;mso-position-horizontal-relative:margin;mso-position-vertical:absolute;mso-position-vertical-relative:text;mso-width-percent:0;mso-height-percent:200;mso-width-relative:margin;mso-height-relative:margin;v-text-anchor:top" o:gfxdata="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" filled="f" stroked="f">
+                <v:textbox style="mso-fit-shape-to-text:t">
+                  <w:txbxContent>
+                    <w:p>
+                      <w:pPr>
+                        <w:rPr>
+                          <w:sz w:val="28"/>
+                          <w:szCs w:val="28"/>
+                          <w:lang w:val="es-AR"/>
+                        </w:rPr>
+                      </w:pPr>
+                      <w:r>
+                        <w:rPr>
+                          <w:sz w:val="28"/>
+                          <w:szCs w:val="28"/>
+                          <w:lang w:val="es-AR"/>
+                        </w:rPr>
+                        <w:t>Dno</w:t>
+                      </w:r>
+                      <w:r>
+                        <w:rPr>
+                          <w:sz w:val="28"/>
+                          <w:szCs w:val="28"/>
+                          <w:lang w:val="es-AR"/>
+                        </w:rPr>
+                        <w:t>,0</w:t>
+                      </w:r>
+                    </w:p>
+                    <w:p>
+                      <w:pPr>
+                        <w:rPr>
+                          <w:sz w:val="28"/>
+                          <w:szCs w:val="28"/>
+                          <w:lang w:val="es-AR"/>
+                        </w:rPr>
+                      </w:pPr>
+                    </w:p>
+                  </w:txbxContent>
+                </v:textbox>
+                <w10:wrap anchorx="margin"/>
+              </v:shape>
+            </w:pict>
+          </mc:Fallback>
+        </mc:AlternateContent>
+      </w:r>
       <w:r>
         <w:rPr>
           <w:noProof/>
@@ -1375,11 +1510,7 @@
           </mc:Choice>
           <mc:Fallback>
             <w:pict>
-              <v:shapetype w14:anchorId="400CE1BF" id="_x0000_t202" coordsize="21600,21600" o:spt="202" path="m,l,21600r21600,l21600,xe">
-                <v:stroke joinstyle="miter"/>
-                <v:path gradientshapeok="t" o:connecttype="rect"/>
-              </v:shapetype>
-              <v:shape id="Cuadro de texto 2" o:spid="_x0000_s1026" type="#_x0000_t202" style="position:absolute;left:0;text-align:left;margin-left:212.85pt;margin-top:24.35pt;width:43.8pt;height:110.6pt;z-index:251676672;visibility:visible;mso-wrap-style:square;mso-width-percent:0;mso-height-percent:200;mso-wrap-distance-left:9pt;mso-wrap-distance-top:3.6pt;mso-wrap-distance-right:9pt;mso-wrap-distance-bottom:3.6pt;mso-position-horizontal:absolute;mso-position-horizontal-relative:margin;mso-position-vertical:absolute;mso-position-vertical-relative:text;mso-width-percent:0;mso-height-percent:200;mso-width-relative:margin;mso-height-relative:margin;v-text-anchor:top" o:gfxdata="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" filled="f" stroked="f">
+              <v:shape w14:anchorId="400CE1BF" id="_x0000_s1027" type="#_x0000_t202" style="position:absolute;left:0;text-align:left;margin-left:212.85pt;margin-top:24.35pt;width:43.8pt;height:110.6pt;z-index:251676672;visibility:visible;mso-wrap-style:square;mso-width-percent:0;mso-height-percent:200;mso-wrap-distance-left:9pt;mso-wrap-distance-top:3.6pt;mso-wrap-distance-right:9pt;mso-wrap-distance-bottom:3.6pt;mso-position-horizontal:absolute;mso-position-horizontal-relative:margin;mso-position-vertical:absolute;mso-position-vertical-relative:text;mso-width-percent:0;mso-height-percent:200;mso-width-relative:margin;mso-height-relative:margin;v-text-anchor:top" o:gfxdata="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" filled="f" stroked="f">
                 <v:textbox style="mso-fit-shape-to-text:t">
                   <w:txbxContent>
                     <w:p>
@@ -1921,7 +2052,7 @@
           </mc:Choice>
           <mc:Fallback>
             <w:pict>
-              <v:shape w14:anchorId="6434A47E" id="_x0000_s1027" type="#_x0000_t202" style="position:absolute;left:0;text-align:left;margin-left:102pt;margin-top:24.35pt;width:40.05pt;height:110.6pt;z-index:251673600;visibility:visible;mso-wrap-style:square;mso-width-percent:0;mso-height-percent:200;mso-wrap-distance-left:9pt;mso-wrap-distance-top:3.6pt;mso-wrap-distance-right:9pt;mso-wrap-distance-bottom:3.6pt;mso-position-horizontal:absolute;mso-position-horizontal-relative:text;mso-position-vertical:absolute;mso-position-vertical-relative:text;mso-width-percent:0;mso-height-percent:200;mso-width-relative:margin;mso-height-relative:margin;v-text-anchor:top" o:gfxdata="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" filled="f" stroked="f">
+              <v:shape w14:anchorId="6434A47E" id="_x0000_s1028" type="#_x0000_t202" style="position:absolute;left:0;text-align:left;margin-left:102pt;margin-top:24.35pt;width:40.05pt;height:110.6pt;z-index:251673600;visibility:visible;mso-wrap-style:square;mso-width-percent:0;mso-height-percent:200;mso-wrap-distance-left:9pt;mso-wrap-distance-top:3.6pt;mso-wrap-distance-right:9pt;mso-wrap-distance-bottom:3.6pt;mso-position-horizontal:absolute;mso-position-horizontal-relative:text;mso-position-vertical:absolute;mso-position-vertical-relative:text;mso-width-percent:0;mso-height-percent:200;mso-width-relative:margin;mso-height-relative:margin;v-text-anchor:top" o:gfxdata="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" filled="f" stroked="f">
                 <v:textbox style="mso-fit-shape-to-text:t">
                   <w:txbxContent>
                     <w:p>
@@ -2032,7 +2163,7 @@
           </mc:Choice>
           <mc:Fallback>
             <w:pict>
-              <v:shape w14:anchorId="437C3FB7" id="_x0000_s1028" type="#_x0000_t202" style="position:absolute;left:0;text-align:left;margin-left:163.85pt;margin-top:32.1pt;width:21.9pt;height:110.6pt;z-index:251664384;visibility:visible;mso-wrap-style:square;mso-width-percent:0;mso-height-percent:200;mso-wrap-distance-left:9pt;mso-wrap-distance-top:3.6pt;mso-wrap-distance-right:9pt;mso-wrap-distance-bottom:3.6pt;mso-position-horizontal:absolute;mso-position-horizontal-relative:text;mso-position-vertical:absolute;mso-position-vertical-relative:text;mso-width-percent:0;mso-height-percent:200;mso-width-relative:margin;mso-height-relative:margin;v-text-anchor:top" o:gfxdata="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" stroked="f">
+              <v:shape w14:anchorId="437C3FB7" id="_x0000_s1029" type="#_x0000_t202" style="position:absolute;left:0;text-align:left;margin-left:163.85pt;margin-top:32.1pt;width:21.9pt;height:110.6pt;z-index:251664384;visibility:visible;mso-wrap-style:square;mso-width-percent:0;mso-height-percent:200;mso-wrap-distance-left:9pt;mso-wrap-distance-top:3.6pt;mso-wrap-distance-right:9pt;mso-wrap-distance-bottom:3.6pt;mso-position-horizontal:absolute;mso-position-horizontal-relative:text;mso-position-vertical:absolute;mso-position-vertical-relative:text;mso-width-percent:0;mso-height-percent:200;mso-width-relative:margin;mso-height-relative:margin;v-text-anchor:top" o:gfxdata="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" stroked="f">
                 <v:textbox style="mso-fit-shape-to-text:t">
                   <w:txbxContent>
                     <w:p>
@@ -2066,7 +2197,7 @@
         <mc:AlternateContent>
           <mc:Choice Requires="wps">
             <w:drawing>
-              <wp:anchor distT="0" distB="0" distL="114300" distR="114300" simplePos="0" relativeHeight="251677696" behindDoc="0" locked="0" layoutInCell="1" allowOverlap="1" wp14:anchorId="5837E068" wp14:editId="399457CC">
+              <wp:anchor distT="0" distB="0" distL="114300" distR="114300" simplePos="0" relativeHeight="251677696" behindDoc="0" locked="0" layoutInCell="1" allowOverlap="1" wp14:anchorId="5837E068" wp14:editId="2F058A10">
                 <wp:simplePos x="0" y="0"/>
                 <wp:positionH relativeFrom="column">
                   <wp:posOffset>3716020</wp:posOffset>
@@ -2133,119 +2264,9 @@
           </mc:Choice>
           <mc:Fallback>
             <w:pict>
-              <v:shape w14:anchorId="29B0A4C7" id="Forma libre: forma 5" o:spid="_x0000_s1026" style="position:absolute;margin-left:292.6pt;margin-top:4.8pt;width:38.45pt;height:44.25pt;rotation:90;z-index:251677696;visibility:visible;mso-wrap-style:square;mso-width-percent:0;mso-height-percent:0;mso-wrap-distance-left:9pt;mso-wrap-distance-top:0;mso-wrap-distance-right:9pt;mso-wrap-distance-bottom:0;mso-position-horizontal:absolute;mso-position-horizontal-relative:text;mso-position-vertical:absolute;mso-position-vertical-relative:text;mso-width-percent:0;mso-height-percent:0;mso-width-relative:margin;mso-height-relative:margin;v-text-anchor:middle" coordsize="488315,561975" o:gfxdata="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" path="m247031,561956nsc135072,563472,36565,477155,8050,352547,-17233,242061,18132,124958,97506,56333v96683,-83590,231968,-73140,318077,24571c485172,159869,507142,278981,471429,383670l244158,280988v958,93656,1915,187312,2873,280968xem247031,561956nfc135072,563472,36565,477155,8050,352547,-17233,242061,18132,124958,97506,56333v96683,-83590,231968,-73140,318077,24571c485172,159869,507142,278981,471429,383670e" filled="f" strokecolor="black [3040]" strokeweight="1pt">
+              <v:shape w14:anchorId="1D74EAD4" id="Forma libre: forma 5" o:spid="_x0000_s1026" style="position:absolute;margin-left:292.6pt;margin-top:4.8pt;width:38.45pt;height:44.25pt;rotation:90;z-index:251677696;visibility:visible;mso-wrap-style:square;mso-width-percent:0;mso-height-percent:0;mso-wrap-distance-left:9pt;mso-wrap-distance-top:0;mso-wrap-distance-right:9pt;mso-wrap-distance-bottom:0;mso-position-horizontal:absolute;mso-position-horizontal-relative:text;mso-position-vertical:absolute;mso-position-vertical-relative:text;mso-width-percent:0;mso-height-percent:0;mso-width-relative:margin;mso-height-relative:margin;v-text-anchor:middle" coordsize="488315,561975" o:gfxdata="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" path="m247031,561956nsc135072,563472,36565,477155,8050,352547,-17233,242061,18132,124958,97506,56333v96683,-83590,231968,-73140,318077,24571c485172,159869,507142,278981,471429,383670l244158,280988v958,93656,1915,187312,2873,280968xem247031,561956nfc135072,563472,36565,477155,8050,352547,-17233,242061,18132,124958,97506,56333v96683,-83590,231968,-73140,318077,24571c485172,159869,507142,278981,471429,383670e" filled="f" strokecolor="black [3040]" strokeweight="1pt">
                 <v:stroke startarrowwidth="narrow" startarrowlength="short" endarrow="block"/>
                 <v:path arrowok="t" o:connecttype="custom" o:connectlocs="247031,561956;8050,352547;97506,56333;415583,80904;471429,383670" o:connectangles="0,0,0,0,0"/>
-              </v:shape>
-            </w:pict>
-          </mc:Fallback>
-        </mc:AlternateContent>
-      </w:r>
-      <w:r>
-        <w:rPr>
-          <w:noProof/>
-        </w:rPr>
-        <mc:AlternateContent>
-          <mc:Choice Requires="wps">
-            <w:drawing>
-              <wp:anchor distT="45720" distB="45720" distL="114300" distR="114300" simplePos="0" relativeHeight="251679744" behindDoc="0" locked="0" layoutInCell="1" allowOverlap="1" wp14:anchorId="7E4F6BFE" wp14:editId="3560A961">
-                <wp:simplePos x="0" y="0"/>
-                <wp:positionH relativeFrom="margin">
-                  <wp:posOffset>4197985</wp:posOffset>
-                </wp:positionH>
-                <wp:positionV relativeFrom="paragraph">
-                  <wp:posOffset>134924</wp:posOffset>
-                </wp:positionV>
-                <wp:extent cx="619760" cy="1404620"/>
-                <wp:effectExtent l="0" t="0" r="0" b="0"/>
-                <wp:wrapNone/>
-                <wp:docPr id="1830617152" name="Cuadro de texto 2"/>
-                <wp:cNvGraphicFramePr>
-                  <a:graphicFrameLocks xmlns:a="http://schemas.openxmlformats.org/drawingml/2006/main"/>
-                </wp:cNvGraphicFramePr>
-                <a:graphic xmlns:a="http://schemas.openxmlformats.org/drawingml/2006/main">
-                  <a:graphicData uri="http://schemas.microsoft.com/office/word/2010/wordprocessingShape">
-                    <wps:wsp>
-                      <wps:cNvSpPr txBox="1">
-                        <a:spLocks noChangeArrowheads="1"/>
-                      </wps:cNvSpPr>
-                      <wps:spPr bwMode="auto">
-                        <a:xfrm>
-                          <a:off x="0" y="0"/>
-                          <a:ext cx="619760" cy="1404620"/>
-                        </a:xfrm>
-                        <a:prstGeom prst="rect">
-                          <a:avLst/>
-                        </a:prstGeom>
-                        <a:noFill/>
-                        <a:ln w="9525">
-                          <a:noFill/>
-                          <a:miter lim="800000"/>
-                          <a:headEnd/>
-                          <a:tailEnd/>
-                        </a:ln>
-                      </wps:spPr>
-                      <wps:txbx>
-                        <w:txbxContent>
-                          <w:p>
-                            <w:pPr>
-                              <w:rPr>
-                                <w:sz w:val="28"/>
-                                <w:szCs w:val="28"/>
-                                <w:lang w:val="es-AR"/>
-                              </w:rPr>
-                            </w:pPr>
-                            <w:r>
-                              <w:rPr>
-                                <w:sz w:val="28"/>
-                                <w:szCs w:val="28"/>
-                                <w:lang w:val="es-AR"/>
-                              </w:rPr>
-                              <w:t>D</w:t>
-                            </w:r>
-                          </w:p>
-                        </w:txbxContent>
-                      </wps:txbx>
-                      <wps:bodyPr rot="0" vert="horz" wrap="square" lIns="91440" tIns="45720" rIns="91440" bIns="45720" anchor="t" anchorCtr="0">
-                        <a:spAutoFit/>
-                      </wps:bodyPr>
-                    </wps:wsp>
-                  </a:graphicData>
-                </a:graphic>
-                <wp14:sizeRelH relativeFrom="margin">
-                  <wp14:pctWidth>0</wp14:pctWidth>
-                </wp14:sizeRelH>
-                <wp14:sizeRelV relativeFrom="margin">
-                  <wp14:pctHeight>20000</wp14:pctHeight>
-                </wp14:sizeRelV>
-              </wp:anchor>
-            </w:drawing>
-          </mc:Choice>
-          <mc:Fallback>
-            <w:pict>
-              <v:shape w14:anchorId="7E4F6BFE" id="_x0000_s1029" type="#_x0000_t202" style="position:absolute;left:0;text-align:left;margin-left:330.55pt;margin-top:10.6pt;width:48.8pt;height:110.6pt;z-index:251679744;visibility:visible;mso-wrap-style:square;mso-width-percent:0;mso-height-percent:200;mso-wrap-distance-left:9pt;mso-wrap-distance-top:3.6pt;mso-wrap-distance-right:9pt;mso-wrap-distance-bottom:3.6pt;mso-position-horizontal:absolute;mso-position-horizontal-relative:margin;mso-position-vertical:absolute;mso-position-vertical-relative:text;mso-width-percent:0;mso-height-percent:200;mso-width-relative:margin;mso-height-relative:margin;v-text-anchor:top" o:gfxdata="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" filled="f" stroked="f">
-                <v:textbox style="mso-fit-shape-to-text:t">
-                  <w:txbxContent>
-                    <w:p>
-                      <w:pPr>
-                        <w:rPr>
-                          <w:sz w:val="28"/>
-                          <w:szCs w:val="28"/>
-                          <w:lang w:val="es-AR"/>
-                        </w:rPr>
-                      </w:pPr>
-                      <w:r>
-                        <w:rPr>
-                          <w:sz w:val="28"/>
-                          <w:szCs w:val="28"/>
-                          <w:lang w:val="es-AR"/>
-                        </w:rPr>
-                        <w:t>D</w:t>
-                      </w:r>
-                    </w:p>
-                  </w:txbxContent>
-                </v:textbox>
-                <w10:wrap anchorx="margin"/>
               </v:shape>
             </w:pict>
           </mc:Fallback>
@@ -2774,7 +2795,7 @@
                 <w:b/>
                 <w:bCs/>
               </w:rPr>
-              <w:t>D</w:t>
+              <w:t>0</w:t>
             </w:r>
           </w:p>
         </w:tc>
@@ -3034,7 +3055,7 @@
               <w:jc w:val="center"/>
             </w:pPr>
             <w:r>
-              <w:t>3</w:t>
+              <w:t>2</w:t>
             </w:r>
           </w:p>
         </w:tc>
@@ -3184,20 +3205,6 @@
       </w:r>
     </w:p>
     <w:p>
-      <w:pPr>
-        <w:pStyle w:val="Prrafodelista"/>
-      </w:pPr>
-    </w:p>
-    <w:p>
-      <w:pPr>
-        <w:pStyle w:val="Prrafodelista"/>
-      </w:pPr>
-      <w:r>
-        <w:t xml:space="preserve">&lt;D&gt; = 0 </w:t>
-      </w:r>
-      <w:r>
-        <w:t>1 2 3 4 5 6 7 8 9</w:t>
-      </w:r>
       <w:r>
         <w:tab/>
       </w:r>
@@ -3305,19 +3312,20 @@
         <w:rPr>
           <w:b/>
           <w:bCs/>
+          <w:noProof/>
         </w:rPr>
         <mc:AlternateContent>
           <mc:Choice Requires="wps">
             <w:drawing>
-              <wp:anchor distT="45720" distB="45720" distL="114300" distR="114300" simplePos="0" relativeHeight="251702272" behindDoc="0" locked="0" layoutInCell="1" allowOverlap="1" wp14:anchorId="4DE0F223" wp14:editId="7F36EAEE">
+              <wp:anchor distT="45720" distB="45720" distL="114300" distR="114300" simplePos="0" relativeHeight="251702272" behindDoc="0" locked="0" layoutInCell="1" allowOverlap="1" wp14:anchorId="4DE0F223" wp14:editId="24A7C0E8">
                 <wp:simplePos x="0" y="0"/>
                 <wp:positionH relativeFrom="margin">
-                  <wp:posOffset>2827020</wp:posOffset>
+                  <wp:posOffset>2829464</wp:posOffset>
                 </wp:positionH>
                 <wp:positionV relativeFrom="paragraph">
-                  <wp:posOffset>135255</wp:posOffset>
+                  <wp:posOffset>134800</wp:posOffset>
                 </wp:positionV>
-                <wp:extent cx="619760" cy="1404620"/>
+                <wp:extent cx="879894" cy="1404620"/>
                 <wp:effectExtent l="0" t="0" r="0" b="0"/>
                 <wp:wrapNone/>
                 <wp:docPr id="1795799564" name="Cuadro de texto 2"/>
@@ -3333,7 +3341,7 @@
                       <wps:spPr bwMode="auto">
                         <a:xfrm>
                           <a:off x="0" y="0"/>
-                          <a:ext cx="619760" cy="1404620"/>
+                          <a:ext cx="879894" cy="1404620"/>
                         </a:xfrm>
                         <a:prstGeom prst="rect">
                           <a:avLst/>
@@ -3356,6 +3364,7 @@
                                 <w:lang w:val="es-AR"/>
                               </w:rPr>
                             </w:pPr>
+                            <w:proofErr w:type="spellStart"/>
                             <w:r>
                               <w:rPr>
                                 <w:sz w:val="28"/>
@@ -3363,6 +3372,23 @@
                                 <w:lang w:val="es-AR"/>
                               </w:rPr>
                               <w:t>D</w:t>
+                            </w:r>
+                            <w:r>
+                              <w:rPr>
+                                <w:sz w:val="28"/>
+                                <w:szCs w:val="28"/>
+                                <w:lang w:val="es-AR"/>
+                              </w:rPr>
+                              <w:t>no</w:t>
+                            </w:r>
+                            <w:proofErr w:type="spellEnd"/>
+                            <w:r>
+                              <w:rPr>
+                                <w:sz w:val="28"/>
+                                <w:szCs w:val="28"/>
+                                <w:lang w:val="es-AR"/>
+                              </w:rPr>
+                              <w:t>, 0</w:t>
                             </w:r>
                           </w:p>
                         </w:txbxContent>
@@ -3384,7 +3410,7 @@
           </mc:Choice>
           <mc:Fallback>
             <w:pict>
-              <v:shape w14:anchorId="4DE0F223" id="_x0000_s1033" type="#_x0000_t202" style="position:absolute;left:0;text-align:left;margin-left:222.6pt;margin-top:10.65pt;width:48.8pt;height:110.6pt;z-index:251702272;visibility:visible;mso-wrap-style:square;mso-width-percent:0;mso-height-percent:200;mso-wrap-distance-left:9pt;mso-wrap-distance-top:3.6pt;mso-wrap-distance-right:9pt;mso-wrap-distance-bottom:3.6pt;mso-position-horizontal:absolute;mso-position-horizontal-relative:margin;mso-position-vertical:absolute;mso-position-vertical-relative:text;mso-width-percent:0;mso-height-percent:200;mso-width-relative:margin;mso-height-relative:margin;v-text-anchor:top" o:gfxdata="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" filled="f" stroked="f">
+              <v:shape w14:anchorId="4DE0F223" id="_x0000_s1033" type="#_x0000_t202" style="position:absolute;left:0;text-align:left;margin-left:222.8pt;margin-top:10.6pt;width:69.3pt;height:110.6pt;z-index:251702272;visibility:visible;mso-wrap-style:square;mso-width-percent:0;mso-height-percent:200;mso-wrap-distance-left:9pt;mso-wrap-distance-top:3.6pt;mso-wrap-distance-right:9pt;mso-wrap-distance-bottom:3.6pt;mso-position-horizontal:absolute;mso-position-horizontal-relative:margin;mso-position-vertical:absolute;mso-position-vertical-relative:text;mso-width-percent:0;mso-height-percent:200;mso-width-relative:margin;mso-height-relative:margin;v-text-anchor:top" o:gfxdata="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" filled="f" stroked="f">
                 <v:textbox style="mso-fit-shape-to-text:t">
                   <w:txbxContent>
                     <w:p>
@@ -3395,6 +3421,7 @@
                           <w:lang w:val="es-AR"/>
                         </w:rPr>
                       </w:pPr>
+                      <w:proofErr w:type="spellStart"/>
                       <w:r>
                         <w:rPr>
                           <w:sz w:val="28"/>
@@ -3402,6 +3429,23 @@
                           <w:lang w:val="es-AR"/>
                         </w:rPr>
                         <w:t>D</w:t>
+                      </w:r>
+                      <w:r>
+                        <w:rPr>
+                          <w:sz w:val="28"/>
+                          <w:szCs w:val="28"/>
+                          <w:lang w:val="es-AR"/>
+                        </w:rPr>
+                        <w:t>no</w:t>
+                      </w:r>
+                      <w:proofErr w:type="spellEnd"/>
+                      <w:r>
+                        <w:rPr>
+                          <w:sz w:val="28"/>
+                          <w:szCs w:val="28"/>
+                          <w:lang w:val="es-AR"/>
+                        </w:rPr>
+                        <w:t>, 0</w:t>
                       </w:r>
                     </w:p>
                   </w:txbxContent>
@@ -3416,6 +3460,7 @@
         <w:rPr>
           <w:b/>
           <w:bCs/>
+          <w:noProof/>
         </w:rPr>
         <mc:AlternateContent>
           <mc:Choice Requires="wps">
@@ -3499,6 +3544,7 @@
         <w:rPr>
           <w:b/>
           <w:bCs/>
+          <w:noProof/>
         </w:rPr>
         <mc:AlternateContent>
           <mc:Choice Requires="wps">
@@ -3566,6 +3612,7 @@
         <w:rPr>
           <w:b/>
           <w:bCs/>
+          <w:noProof/>
         </w:rPr>
         <mc:AlternateContent>
           <mc:Choice Requires="wps">
@@ -3634,6 +3681,7 @@
         <w:rPr>
           <w:b/>
           <w:bCs/>
+          <w:noProof/>
         </w:rPr>
         <mc:AlternateContent>
           <mc:Choice Requires="wps">
@@ -3702,6 +3750,7 @@
         <w:rPr>
           <w:b/>
           <w:bCs/>
+          <w:noProof/>
         </w:rPr>
         <mc:AlternateContent>
           <mc:Choice Requires="wps">
@@ -3823,6 +3872,7 @@
         <w:rPr>
           <w:b/>
           <w:bCs/>
+          <w:noProof/>
         </w:rPr>
         <mc:AlternateContent>
           <mc:Choice Requires="wps">
@@ -3942,6 +3992,7 @@
         <w:rPr>
           <w:b/>
           <w:bCs/>
+          <w:noProof/>
         </w:rPr>
         <mc:AlternateContent>
           <mc:Choice Requires="wps">
@@ -4164,6 +4215,7 @@
                 <w:bCs/>
               </w:rPr>
             </w:pPr>
+            <w:proofErr w:type="spellStart"/>
             <w:r>
               <w:rPr>
                 <w:b/>
@@ -4171,6 +4223,14 @@
               </w:rPr>
               <w:t>D</w:t>
             </w:r>
+            <w:r>
+              <w:rPr>
+                <w:b/>
+                <w:bCs/>
+              </w:rPr>
+              <w:t>no</w:t>
+            </w:r>
+            <w:proofErr w:type="spellEnd"/>
           </w:p>
         </w:tc>
       </w:tr>
@@ -4400,11 +4460,20 @@
         <w:pStyle w:val="Prrafodelista"/>
       </w:pPr>
       <w:r>
-        <w:t>&lt;D&gt; = 0 1 2 3 4 5 6 7</w:t>
+        <w:t>&lt;D&gt; = 1 2 3 4 5 6 7</w:t>
       </w:r>
       <w:r>
         <w:tab/>
       </w:r>
+    </w:p>
+    <w:p>
+      <w:pPr>
+        <w:pStyle w:val="Prrafodelista"/>
+        <w:rPr>
+          <w:b/>
+          <w:bCs/>
+        </w:rPr>
+      </w:pPr>
     </w:p>
     <w:p>
       <w:pPr>
@@ -4583,6 +4652,135 @@
         <w:rPr>
           <w:b/>
           <w:bCs/>
+          <w:noProof/>
+        </w:rPr>
+        <mc:AlternateContent>
+          <mc:Choice Requires="wps">
+            <w:drawing>
+              <wp:anchor distT="45720" distB="45720" distL="114300" distR="114300" simplePos="0" relativeHeight="251715584" behindDoc="0" locked="0" layoutInCell="1" allowOverlap="1" wp14:anchorId="4A3BE3E7" wp14:editId="740ED908">
+                <wp:simplePos x="0" y="0"/>
+                <wp:positionH relativeFrom="margin">
+                  <wp:posOffset>4201063</wp:posOffset>
+                </wp:positionH>
+                <wp:positionV relativeFrom="paragraph">
+                  <wp:posOffset>134392</wp:posOffset>
+                </wp:positionV>
+                <wp:extent cx="1104181" cy="1404620"/>
+                <wp:effectExtent l="0" t="0" r="0" b="0"/>
+                <wp:wrapNone/>
+                <wp:docPr id="1914722171" name="Cuadro de texto 2"/>
+                <wp:cNvGraphicFramePr>
+                  <a:graphicFrameLocks xmlns:a="http://schemas.openxmlformats.org/drawingml/2006/main"/>
+                </wp:cNvGraphicFramePr>
+                <a:graphic xmlns:a="http://schemas.openxmlformats.org/drawingml/2006/main">
+                  <a:graphicData uri="http://schemas.microsoft.com/office/word/2010/wordprocessingShape">
+                    <wps:wsp>
+                      <wps:cNvSpPr txBox="1">
+                        <a:spLocks noChangeArrowheads="1"/>
+                      </wps:cNvSpPr>
+                      <wps:spPr bwMode="auto">
+                        <a:xfrm>
+                          <a:off x="0" y="0"/>
+                          <a:ext cx="1104181" cy="1404620"/>
+                        </a:xfrm>
+                        <a:prstGeom prst="rect">
+                          <a:avLst/>
+                        </a:prstGeom>
+                        <a:noFill/>
+                        <a:ln w="9525">
+                          <a:noFill/>
+                          <a:miter lim="800000"/>
+                          <a:headEnd/>
+                          <a:tailEnd/>
+                        </a:ln>
+                      </wps:spPr>
+                      <wps:txbx>
+                        <w:txbxContent>
+                          <w:p>
+                            <w:pPr>
+                              <w:rPr>
+                                <w:sz w:val="28"/>
+                                <w:szCs w:val="28"/>
+                                <w:lang w:val="es-AR"/>
+                              </w:rPr>
+                            </w:pPr>
+                            <w:r>
+                              <w:rPr>
+                                <w:sz w:val="28"/>
+                                <w:szCs w:val="28"/>
+                                <w:lang w:val="es-AR"/>
+                              </w:rPr>
+                              <w:t>D</w:t>
+                            </w:r>
+                            <w:r>
+                              <w:rPr>
+                                <w:sz w:val="28"/>
+                                <w:szCs w:val="28"/>
+                                <w:lang w:val="es-AR"/>
+                              </w:rPr>
+                              <w:t>no,0</w:t>
+                            </w:r>
+                          </w:p>
+                        </w:txbxContent>
+                      </wps:txbx>
+                      <wps:bodyPr rot="0" vert="horz" wrap="square" lIns="91440" tIns="45720" rIns="91440" bIns="45720" anchor="t" anchorCtr="0">
+                        <a:spAutoFit/>
+                      </wps:bodyPr>
+                    </wps:wsp>
+                  </a:graphicData>
+                </a:graphic>
+                <wp14:sizeRelH relativeFrom="margin">
+                  <wp14:pctWidth>0</wp14:pctWidth>
+                </wp14:sizeRelH>
+                <wp14:sizeRelV relativeFrom="margin">
+                  <wp14:pctHeight>20000</wp14:pctHeight>
+                </wp14:sizeRelV>
+              </wp:anchor>
+            </w:drawing>
+          </mc:Choice>
+          <mc:Fallback>
+            <w:pict>
+              <v:shape w14:anchorId="4A3BE3E7" id="_x0000_s1037" type="#_x0000_t202" style="position:absolute;margin-left:330.8pt;margin-top:10.6pt;width:86.95pt;height:110.6pt;z-index:251715584;visibility:visible;mso-wrap-style:square;mso-width-percent:0;mso-height-percent:200;mso-wrap-distance-left:9pt;mso-wrap-distance-top:3.6pt;mso-wrap-distance-right:9pt;mso-wrap-distance-bottom:3.6pt;mso-position-horizontal:absolute;mso-position-horizontal-relative:margin;mso-position-vertical:absolute;mso-position-vertical-relative:text;mso-width-percent:0;mso-height-percent:200;mso-width-relative:margin;mso-height-relative:margin;v-text-anchor:top" o:gfxdata="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" filled="f" stroked="f">
+                <v:textbox style="mso-fit-shape-to-text:t">
+                  <w:txbxContent>
+                    <w:p>
+                      <w:pPr>
+                        <w:rPr>
+                          <w:sz w:val="28"/>
+                          <w:szCs w:val="28"/>
+                          <w:lang w:val="es-AR"/>
+                        </w:rPr>
+                      </w:pPr>
+                      <w:r>
+                        <w:rPr>
+                          <w:sz w:val="28"/>
+                          <w:szCs w:val="28"/>
+                          <w:lang w:val="es-AR"/>
+                        </w:rPr>
+                        <w:t>D</w:t>
+                      </w:r>
+                      <w:r>
+                        <w:rPr>
+                          <w:sz w:val="28"/>
+                          <w:szCs w:val="28"/>
+                          <w:lang w:val="es-AR"/>
+                        </w:rPr>
+                        <w:t>no,0</w:t>
+                      </w:r>
+                    </w:p>
+                  </w:txbxContent>
+                </v:textbox>
+                <w10:wrap anchorx="margin"/>
+              </v:shape>
+            </w:pict>
+          </mc:Fallback>
+        </mc:AlternateContent>
+      </w:r>
+      <w:r>
+        <w:rPr>
+          <w:b/>
+          <w:bCs/>
+          <w:noProof/>
         </w:rPr>
         <mc:AlternateContent>
           <mc:Choice Requires="wps">
@@ -4650,6 +4848,7 @@
         <w:rPr>
           <w:b/>
           <w:bCs/>
+          <w:noProof/>
         </w:rPr>
         <mc:AlternateContent>
           <mc:Choice Requires="wps">
@@ -4720,6 +4919,7 @@
         <w:rPr>
           <w:b/>
           <w:bCs/>
+          <w:noProof/>
         </w:rPr>
         <mc:AlternateContent>
           <mc:Choice Requires="wps">
@@ -4788,6 +4988,7 @@
         <w:rPr>
           <w:b/>
           <w:bCs/>
+          <w:noProof/>
         </w:rPr>
         <mc:AlternateContent>
           <mc:Choice Requires="wps">
@@ -4856,6 +5057,7 @@
         <w:rPr>
           <w:b/>
           <w:bCs/>
+          <w:noProof/>
         </w:rPr>
         <mc:AlternateContent>
           <mc:Choice Requires="wps">
@@ -4924,6 +5126,7 @@
         <w:rPr>
           <w:b/>
           <w:bCs/>
+          <w:noProof/>
         </w:rPr>
         <mc:AlternateContent>
           <mc:Choice Requires="wps">
@@ -5003,7 +5206,7 @@
           </mc:Choice>
           <mc:Fallback>
             <w:pict>
-              <v:shape w14:anchorId="180FE08B" id="_x0000_s1037" type="#_x0000_t202" style="position:absolute;margin-left:102pt;margin-top:24.35pt;width:40.05pt;height:110.6pt;z-index:251711488;visibility:visible;mso-wrap-style:square;mso-width-percent:0;mso-height-percent:200;mso-wrap-distance-left:9pt;mso-wrap-distance-top:3.6pt;mso-wrap-distance-right:9pt;mso-wrap-distance-bottom:3.6pt;mso-position-horizontal:absolute;mso-position-horizontal-relative:text;mso-position-vertical:absolute;mso-position-vertical-relative:text;mso-width-percent:0;mso-height-percent:200;mso-width-relative:margin;mso-height-relative:margin;v-text-anchor:top" o:gfxdata="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" filled="f" stroked="f">
+              <v:shape w14:anchorId="180FE08B" id="_x0000_s1038" type="#_x0000_t202" style="position:absolute;margin-left:102pt;margin-top:24.35pt;width:40.05pt;height:110.6pt;z-index:251711488;visibility:visible;mso-wrap-style:square;mso-width-percent:0;mso-height-percent:200;mso-wrap-distance-left:9pt;mso-wrap-distance-top:3.6pt;mso-wrap-distance-right:9pt;mso-wrap-distance-bottom:3.6pt;mso-position-horizontal:absolute;mso-position-horizontal-relative:text;mso-position-vertical:absolute;mso-position-vertical-relative:text;mso-width-percent:0;mso-height-percent:200;mso-width-relative:margin;mso-height-relative:margin;v-text-anchor:top" o:gfxdata="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" filled="f" stroked="f">
                 <v:textbox style="mso-fit-shape-to-text:t">
                   <w:txbxContent>
                     <w:p>
@@ -5034,6 +5237,7 @@
         <w:rPr>
           <w:b/>
           <w:bCs/>
+          <w:noProof/>
         </w:rPr>
         <mc:AlternateContent>
           <mc:Choice Requires="wps">
@@ -5115,7 +5319,7 @@
           </mc:Choice>
           <mc:Fallback>
             <w:pict>
-              <v:shape w14:anchorId="2D918982" id="_x0000_s1038" type="#_x0000_t202" style="position:absolute;margin-left:163.85pt;margin-top:32.1pt;width:21.9pt;height:110.6pt;z-index:251707392;visibility:visible;mso-wrap-style:square;mso-width-percent:0;mso-height-percent:200;mso-wrap-distance-left:9pt;mso-wrap-distance-top:3.6pt;mso-wrap-distance-right:9pt;mso-wrap-distance-bottom:3.6pt;mso-position-horizontal:absolute;mso-position-horizontal-relative:text;mso-position-vertical:absolute;mso-position-vertical-relative:text;mso-width-percent:0;mso-height-percent:200;mso-width-relative:margin;mso-height-relative:margin;v-text-anchor:top" o:gfxdata="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" stroked="f">
+              <v:shape w14:anchorId="2D918982" id="_x0000_s1039" type="#_x0000_t202" style="position:absolute;margin-left:163.85pt;margin-top:32.1pt;width:21.9pt;height:110.6pt;z-index:251707392;visibility:visible;mso-wrap-style:square;mso-width-percent:0;mso-height-percent:200;mso-wrap-distance-left:9pt;mso-wrap-distance-top:3.6pt;mso-wrap-distance-right:9pt;mso-wrap-distance-bottom:3.6pt;mso-position-horizontal:absolute;mso-position-horizontal-relative:text;mso-position-vertical:absolute;mso-position-vertical-relative:text;mso-width-percent:0;mso-height-percent:200;mso-width-relative:margin;mso-height-relative:margin;v-text-anchor:top" o:gfxdata="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" stroked="f">
                 <v:textbox style="mso-fit-shape-to-text:t">
                   <w:txbxContent>
                     <w:p>
@@ -5146,11 +5350,12 @@
         <w:rPr>
           <w:b/>
           <w:bCs/>
+          <w:noProof/>
         </w:rPr>
         <mc:AlternateContent>
           <mc:Choice Requires="wps">
             <w:drawing>
-              <wp:anchor distT="0" distB="0" distL="114300" distR="114300" simplePos="0" relativeHeight="251714560" behindDoc="0" locked="0" layoutInCell="1" allowOverlap="1" wp14:anchorId="32B91124" wp14:editId="00D36E52">
+              <wp:anchor distT="0" distB="0" distL="114300" distR="114300" simplePos="0" relativeHeight="251714560" behindDoc="0" locked="0" layoutInCell="1" allowOverlap="1" wp14:anchorId="32B91124" wp14:editId="2399394C">
                 <wp:simplePos x="0" y="0"/>
                 <wp:positionH relativeFrom="column">
                   <wp:posOffset>3716020</wp:posOffset>
@@ -5217,7 +5422,7 @@
           </mc:Choice>
           <mc:Fallback>
             <w:pict>
-              <v:shape w14:anchorId="0F1480E8" id="Forma libre: forma 5" o:spid="_x0000_s1026" style="position:absolute;margin-left:292.6pt;margin-top:4.8pt;width:38.45pt;height:44.25pt;rotation:90;z-index:251714560;visibility:visible;mso-wrap-style:square;mso-width-percent:0;mso-height-percent:0;mso-wrap-distance-left:9pt;mso-wrap-distance-top:0;mso-wrap-distance-right:9pt;mso-wrap-distance-bottom:0;mso-position-horizontal:absolute;mso-position-horizontal-relative:text;mso-position-vertical:absolute;mso-position-vertical-relative:text;mso-width-percent:0;mso-height-percent:0;mso-width-relative:margin;mso-height-relative:margin;v-text-anchor:middle" coordsize="488315,561975" o:gfxdata="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" path="m247031,561956nsc135072,563472,36565,477155,8050,352547,-17233,242061,18132,124958,97506,56333v96683,-83590,231968,-73140,318077,24571c485172,159869,507142,278981,471429,383670l244158,280988v958,93656,1915,187312,2873,280968xem247031,561956nfc135072,563472,36565,477155,8050,352547,-17233,242061,18132,124958,97506,56333v96683,-83590,231968,-73140,318077,24571c485172,159869,507142,278981,471429,383670e" filled="f" strokecolor="black [3040]" strokeweight="1pt">
+              <v:shape w14:anchorId="2156BE01" id="Forma libre: forma 5" o:spid="_x0000_s1026" style="position:absolute;margin-left:292.6pt;margin-top:4.8pt;width:38.45pt;height:44.25pt;rotation:90;z-index:251714560;visibility:visible;mso-wrap-style:square;mso-width-percent:0;mso-height-percent:0;mso-wrap-distance-left:9pt;mso-wrap-distance-top:0;mso-wrap-distance-right:9pt;mso-wrap-distance-bottom:0;mso-position-horizontal:absolute;mso-position-horizontal-relative:text;mso-position-vertical:absolute;mso-position-vertical-relative:text;mso-width-percent:0;mso-height-percent:0;mso-width-relative:margin;mso-height-relative:margin;v-text-anchor:middle" coordsize="488315,561975" o:gfxdata="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" path="m247031,561956nsc135072,563472,36565,477155,8050,352547,-17233,242061,18132,124958,97506,56333v96683,-83590,231968,-73140,318077,24571c485172,159869,507142,278981,471429,383670l244158,280988v958,93656,1915,187312,2873,280968xem247031,561956nfc135072,563472,36565,477155,8050,352547,-17233,242061,18132,124958,97506,56333v96683,-83590,231968,-73140,318077,24571c485172,159869,507142,278981,471429,383670e" filled="f" strokecolor="black [3040]" strokeweight="1pt">
                 <v:stroke startarrowwidth="narrow" startarrowlength="short" endarrow="block"/>
                 <v:path arrowok="t" o:connecttype="custom" o:connectlocs="247031,561956;8050,352547;97506,56333;415583,80904;471429,383670" o:connectangles="0,0,0,0,0"/>
               </v:shape>
@@ -5225,129 +5430,19 @@
           </mc:Fallback>
         </mc:AlternateContent>
       </w:r>
-      <w:r>
-        <w:rPr>
-          <w:b/>
-          <w:bCs/>
-        </w:rPr>
-        <mc:AlternateContent>
-          <mc:Choice Requires="wps">
-            <w:drawing>
-              <wp:anchor distT="45720" distB="45720" distL="114300" distR="114300" simplePos="0" relativeHeight="251715584" behindDoc="0" locked="0" layoutInCell="1" allowOverlap="1" wp14:anchorId="4A3BE3E7" wp14:editId="76A303E3">
-                <wp:simplePos x="0" y="0"/>
-                <wp:positionH relativeFrom="margin">
-                  <wp:posOffset>4197985</wp:posOffset>
-                </wp:positionH>
-                <wp:positionV relativeFrom="paragraph">
-                  <wp:posOffset>134924</wp:posOffset>
-                </wp:positionV>
-                <wp:extent cx="619760" cy="1404620"/>
-                <wp:effectExtent l="0" t="0" r="0" b="0"/>
-                <wp:wrapNone/>
-                <wp:docPr id="1914722171" name="Cuadro de texto 2"/>
-                <wp:cNvGraphicFramePr>
-                  <a:graphicFrameLocks xmlns:a="http://schemas.openxmlformats.org/drawingml/2006/main"/>
-                </wp:cNvGraphicFramePr>
-                <a:graphic xmlns:a="http://schemas.openxmlformats.org/drawingml/2006/main">
-                  <a:graphicData uri="http://schemas.microsoft.com/office/word/2010/wordprocessingShape">
-                    <wps:wsp>
-                      <wps:cNvSpPr txBox="1">
-                        <a:spLocks noChangeArrowheads="1"/>
-                      </wps:cNvSpPr>
-                      <wps:spPr bwMode="auto">
-                        <a:xfrm>
-                          <a:off x="0" y="0"/>
-                          <a:ext cx="619760" cy="1404620"/>
-                        </a:xfrm>
-                        <a:prstGeom prst="rect">
-                          <a:avLst/>
-                        </a:prstGeom>
-                        <a:noFill/>
-                        <a:ln w="9525">
-                          <a:noFill/>
-                          <a:miter lim="800000"/>
-                          <a:headEnd/>
-                          <a:tailEnd/>
-                        </a:ln>
-                      </wps:spPr>
-                      <wps:txbx>
-                        <w:txbxContent>
-                          <w:p>
-                            <w:pPr>
-                              <w:rPr>
-                                <w:sz w:val="28"/>
-                                <w:szCs w:val="28"/>
-                                <w:lang w:val="es-AR"/>
-                              </w:rPr>
-                            </w:pPr>
-                            <w:r>
-                              <w:rPr>
-                                <w:sz w:val="28"/>
-                                <w:szCs w:val="28"/>
-                                <w:lang w:val="es-AR"/>
-                              </w:rPr>
-                              <w:t>&lt;D&gt;</w:t>
-                            </w:r>
-                          </w:p>
-                        </w:txbxContent>
-                      </wps:txbx>
-                      <wps:bodyPr rot="0" vert="horz" wrap="square" lIns="91440" tIns="45720" rIns="91440" bIns="45720" anchor="t" anchorCtr="0">
-                        <a:spAutoFit/>
-                      </wps:bodyPr>
-                    </wps:wsp>
-                  </a:graphicData>
-                </a:graphic>
-                <wp14:sizeRelH relativeFrom="margin">
-                  <wp14:pctWidth>0</wp14:pctWidth>
-                </wp14:sizeRelH>
-                <wp14:sizeRelV relativeFrom="margin">
-                  <wp14:pctHeight>20000</wp14:pctHeight>
-                </wp14:sizeRelV>
-              </wp:anchor>
-            </w:drawing>
-          </mc:Choice>
-          <mc:Fallback>
-            <w:pict>
-              <v:shape w14:anchorId="4A3BE3E7" id="_x0000_s1039" type="#_x0000_t202" style="position:absolute;margin-left:330.55pt;margin-top:10.6pt;width:48.8pt;height:110.6pt;z-index:251715584;visibility:visible;mso-wrap-style:square;mso-width-percent:0;mso-height-percent:200;mso-wrap-distance-left:9pt;mso-wrap-distance-top:3.6pt;mso-wrap-distance-right:9pt;mso-wrap-distance-bottom:3.6pt;mso-position-horizontal:absolute;mso-position-horizontal-relative:margin;mso-position-vertical:absolute;mso-position-vertical-relative:text;mso-width-percent:0;mso-height-percent:200;mso-width-relative:margin;mso-height-relative:margin;v-text-anchor:top" o:gfxdata="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" filled="f" stroked="f">
-                <v:textbox style="mso-fit-shape-to-text:t">
-                  <w:txbxContent>
-                    <w:p>
-                      <w:pPr>
-                        <w:rPr>
-                          <w:sz w:val="28"/>
-                          <w:szCs w:val="28"/>
-                          <w:lang w:val="es-AR"/>
-                        </w:rPr>
-                      </w:pPr>
-                      <w:r>
-                        <w:rPr>
-                          <w:sz w:val="28"/>
-                          <w:szCs w:val="28"/>
-                          <w:lang w:val="es-AR"/>
-                        </w:rPr>
-                        <w:t>&lt;D&gt;</w:t>
-                      </w:r>
-                    </w:p>
-                  </w:txbxContent>
-                </v:textbox>
-                <w10:wrap anchorx="margin"/>
-              </v:shape>
-            </w:pict>
-          </mc:Fallback>
-        </mc:AlternateContent>
-      </w:r>
-    </w:p>
-    <w:p>
-      <w:pPr>
-        <w:rPr>
-          <w:b/>
-          <w:bCs/>
-        </w:rPr>
-      </w:pPr>
-      <w:r>
-        <w:rPr>
-          <w:b/>
-          <w:bCs/>
+    </w:p>
+    <w:p>
+      <w:pPr>
+        <w:rPr>
+          <w:b/>
+          <w:bCs/>
+        </w:rPr>
+      </w:pPr>
+      <w:r>
+        <w:rPr>
+          <w:b/>
+          <w:bCs/>
+          <w:noProof/>
         </w:rPr>
         <mc:AlternateContent>
           <mc:Choice Requires="wps">
@@ -5467,6 +5562,7 @@
         <w:rPr>
           <w:b/>
           <w:bCs/>
+          <w:noProof/>
         </w:rPr>
         <mc:AlternateContent>
           <mc:Choice Requires="wps">
@@ -5577,6 +5673,7 @@
         <w:rPr>
           <w:b/>
           <w:bCs/>
+          <w:noProof/>
         </w:rPr>
         <mc:AlternateContent>
           <mc:Choice Requires="wps">
@@ -5734,19 +5831,18 @@
         <w:tblLook w:val="04A0" w:firstRow="1" w:lastRow="0" w:firstColumn="1" w:lastColumn="0" w:noHBand="0" w:noVBand="1"/>
       </w:tblPr>
       <w:tblGrid>
-        <w:gridCol w:w="1187"/>
-        <w:gridCol w:w="1065"/>
-        <w:gridCol w:w="1059"/>
-        <w:gridCol w:w="1364"/>
-        <w:gridCol w:w="1095"/>
+        <w:gridCol w:w="1424"/>
+        <w:gridCol w:w="1277"/>
+        <w:gridCol w:w="1270"/>
+        <w:gridCol w:w="1313"/>
       </w:tblGrid>
       <w:tr>
         <w:trPr>
-          <w:trHeight w:val="251"/>
+          <w:trHeight w:val="260"/>
         </w:trPr>
         <w:tc>
           <w:tcPr>
-            <w:tcW w:w="1187" w:type="dxa"/>
+            <w:tcW w:w="1424" w:type="dxa"/>
           </w:tcPr>
           <w:p>
             <w:pPr>
@@ -5760,7 +5856,7 @@
         </w:tc>
         <w:tc>
           <w:tcPr>
-            <w:tcW w:w="1065" w:type="dxa"/>
+            <w:tcW w:w="1277" w:type="dxa"/>
           </w:tcPr>
           <w:p>
             <w:pPr>
@@ -5781,7 +5877,7 @@
         </w:tc>
         <w:tc>
           <w:tcPr>
-            <w:tcW w:w="1059" w:type="dxa"/>
+            <w:tcW w:w="1270" w:type="dxa"/>
           </w:tcPr>
           <w:p>
             <w:pPr>
@@ -5796,13 +5892,13 @@
                 <w:b/>
                 <w:bCs/>
               </w:rPr>
-              <w:t>x</w:t>
+              <w:t>prefijo</w:t>
             </w:r>
           </w:p>
         </w:tc>
         <w:tc>
           <w:tcPr>
-            <w:tcW w:w="1364" w:type="dxa"/>
+            <w:tcW w:w="1313" w:type="dxa"/>
           </w:tcPr>
           <w:p>
             <w:pPr>
@@ -5812,27 +5908,7 @@
                 <w:bCs/>
               </w:rPr>
             </w:pPr>
-            <w:r>
-              <w:rPr>
-                <w:b/>
-                <w:bCs/>
-              </w:rPr>
-              <w:t>X</w:t>
-            </w:r>
-          </w:p>
-        </w:tc>
-        <w:tc>
-          <w:tcPr>
-            <w:tcW w:w="1095" w:type="dxa"/>
-          </w:tcPr>
-          <w:p>
-            <w:pPr>
-              <w:spacing w:line="276" w:lineRule="auto"/>
-              <w:rPr>
-                <w:b/>
-                <w:bCs/>
-              </w:rPr>
-            </w:pPr>
+            <w:proofErr w:type="spellStart"/>
             <w:r>
               <w:rPr>
                 <w:b/>
@@ -5840,16 +5916,24 @@
               </w:rPr>
               <w:t>D</w:t>
             </w:r>
+            <w:r>
+              <w:rPr>
+                <w:b/>
+                <w:bCs/>
+              </w:rPr>
+              <w:t>no</w:t>
+            </w:r>
+            <w:proofErr w:type="spellEnd"/>
           </w:p>
         </w:tc>
       </w:tr>
       <w:tr>
         <w:trPr>
-          <w:trHeight w:val="251"/>
+          <w:trHeight w:val="260"/>
         </w:trPr>
         <w:tc>
           <w:tcPr>
-            <w:tcW w:w="1187" w:type="dxa"/>
+            <w:tcW w:w="1424" w:type="dxa"/>
           </w:tcPr>
           <w:p>
             <w:pPr>
@@ -5870,7 +5954,7 @@
         </w:tc>
         <w:tc>
           <w:tcPr>
-            <w:tcW w:w="1065" w:type="dxa"/>
+            <w:tcW w:w="1277" w:type="dxa"/>
           </w:tcPr>
           <w:p>
             <w:pPr>
@@ -5883,7 +5967,7 @@
         </w:tc>
         <w:tc>
           <w:tcPr>
-            <w:tcW w:w="1059" w:type="dxa"/>
+            <w:tcW w:w="1270" w:type="dxa"/>
           </w:tcPr>
           <w:p>
             <w:pPr>
@@ -5896,20 +5980,7 @@
         </w:tc>
         <w:tc>
           <w:tcPr>
-            <w:tcW w:w="1364" w:type="dxa"/>
-          </w:tcPr>
-          <w:p>
-            <w:pPr>
-              <w:spacing w:line="276" w:lineRule="auto"/>
-            </w:pPr>
-            <w:r>
-              <w:t>3</w:t>
-            </w:r>
-          </w:p>
-        </w:tc>
-        <w:tc>
-          <w:tcPr>
-            <w:tcW w:w="1095" w:type="dxa"/>
+            <w:tcW w:w="1313" w:type="dxa"/>
           </w:tcPr>
           <w:p>
             <w:pPr>
@@ -5923,11 +5994,11 @@
       </w:tr>
       <w:tr>
         <w:trPr>
-          <w:trHeight w:val="251"/>
+          <w:trHeight w:val="260"/>
         </w:trPr>
         <w:tc>
           <w:tcPr>
-            <w:tcW w:w="1187" w:type="dxa"/>
+            <w:tcW w:w="1424" w:type="dxa"/>
           </w:tcPr>
           <w:p>
             <w:pPr>
@@ -5948,7 +6019,7 @@
         </w:tc>
         <w:tc>
           <w:tcPr>
-            <w:tcW w:w="1065" w:type="dxa"/>
+            <w:tcW w:w="1277" w:type="dxa"/>
           </w:tcPr>
           <w:p>
             <w:pPr>
@@ -5961,7 +6032,7 @@
         </w:tc>
         <w:tc>
           <w:tcPr>
-            <w:tcW w:w="1059" w:type="dxa"/>
+            <w:tcW w:w="1270" w:type="dxa"/>
           </w:tcPr>
           <w:p>
             <w:pPr>
@@ -5974,20 +6045,7 @@
         </w:tc>
         <w:tc>
           <w:tcPr>
-            <w:tcW w:w="1364" w:type="dxa"/>
-          </w:tcPr>
-          <w:p>
-            <w:pPr>
-              <w:spacing w:line="276" w:lineRule="auto"/>
-            </w:pPr>
-            <w:r>
-              <w:t>2</w:t>
-            </w:r>
-          </w:p>
-        </w:tc>
-        <w:tc>
-          <w:tcPr>
-            <w:tcW w:w="1095" w:type="dxa"/>
+            <w:tcW w:w="1313" w:type="dxa"/>
           </w:tcPr>
           <w:p>
             <w:pPr>
@@ -6001,11 +6059,11 @@
       </w:tr>
       <w:tr>
         <w:trPr>
-          <w:trHeight w:val="251"/>
+          <w:trHeight w:val="260"/>
         </w:trPr>
         <w:tc>
           <w:tcPr>
-            <w:tcW w:w="1187" w:type="dxa"/>
+            <w:tcW w:w="1424" w:type="dxa"/>
           </w:tcPr>
           <w:p>
             <w:pPr>
@@ -6026,7 +6084,20 @@
         </w:tc>
         <w:tc>
           <w:tcPr>
-            <w:tcW w:w="1065" w:type="dxa"/>
+            <w:tcW w:w="1277" w:type="dxa"/>
+          </w:tcPr>
+          <w:p>
+            <w:pPr>
+              <w:spacing w:line="276" w:lineRule="auto"/>
+            </w:pPr>
+            <w:r>
+              <w:t>2</w:t>
+            </w:r>
+          </w:p>
+        </w:tc>
+        <w:tc>
+          <w:tcPr>
+            <w:tcW w:w="1270" w:type="dxa"/>
           </w:tcPr>
           <w:p>
             <w:pPr>
@@ -6039,33 +6110,7 @@
         </w:tc>
         <w:tc>
           <w:tcPr>
-            <w:tcW w:w="1059" w:type="dxa"/>
-          </w:tcPr>
-          <w:p>
-            <w:pPr>
-              <w:spacing w:line="276" w:lineRule="auto"/>
-            </w:pPr>
-            <w:r>
-              <w:t>3</w:t>
-            </w:r>
-          </w:p>
-        </w:tc>
-        <w:tc>
-          <w:tcPr>
-            <w:tcW w:w="1364" w:type="dxa"/>
-          </w:tcPr>
-          <w:p>
-            <w:pPr>
-              <w:spacing w:line="276" w:lineRule="auto"/>
-            </w:pPr>
-            <w:r>
-              <w:t>3</w:t>
-            </w:r>
-          </w:p>
-        </w:tc>
-        <w:tc>
-          <w:tcPr>
-            <w:tcW w:w="1095" w:type="dxa"/>
+            <w:tcW w:w="1313" w:type="dxa"/>
           </w:tcPr>
           <w:p>
             <w:pPr>
@@ -6079,11 +6124,11 @@
       </w:tr>
       <w:tr>
         <w:trPr>
-          <w:trHeight w:val="251"/>
+          <w:trHeight w:val="260"/>
         </w:trPr>
         <w:tc>
           <w:tcPr>
-            <w:tcW w:w="1187" w:type="dxa"/>
+            <w:tcW w:w="1424" w:type="dxa"/>
           </w:tcPr>
           <w:p>
             <w:pPr>
@@ -6104,7 +6149,7 @@
         </w:tc>
         <w:tc>
           <w:tcPr>
-            <w:tcW w:w="1065" w:type="dxa"/>
+            <w:tcW w:w="1277" w:type="dxa"/>
           </w:tcPr>
           <w:p>
             <w:pPr>
@@ -6117,7 +6162,7 @@
         </w:tc>
         <w:tc>
           <w:tcPr>
-            <w:tcW w:w="1059" w:type="dxa"/>
+            <w:tcW w:w="1270" w:type="dxa"/>
           </w:tcPr>
           <w:p>
             <w:pPr>
@@ -6130,20 +6175,7 @@
         </w:tc>
         <w:tc>
           <w:tcPr>
-            <w:tcW w:w="1364" w:type="dxa"/>
-          </w:tcPr>
-          <w:p>
-            <w:pPr>
-              <w:spacing w:line="276" w:lineRule="auto"/>
-            </w:pPr>
-            <w:r>
-              <w:t>3</w:t>
-            </w:r>
-          </w:p>
-        </w:tc>
-        <w:tc>
-          <w:tcPr>
-            <w:tcW w:w="1095" w:type="dxa"/>
+            <w:tcW w:w="1313" w:type="dxa"/>
           </w:tcPr>
           <w:p>
             <w:pPr>
@@ -6207,7 +6239,7 @@
         <w:t xml:space="preserve">&lt;D&gt; = </w:t>
       </w:r>
       <w:r>
-        <w:t xml:space="preserve">0 1 2 3 4 5 6 7 8 9 a b c </w:t>
+        <w:t xml:space="preserve">1 2 3 4 5 6 7 8 9 a b c </w:t>
       </w:r>
       <w:proofErr w:type="spellStart"/>
       <w:r>

</xml_diff>

<commit_message>
ya tengo listo la revision por consola o por archivo con tests
</commit_message>
<xml_diff>
--- a/TP2-GianlucaPetri-V1.docx
+++ b/TP2-GianlucaPetri-V1.docx
@@ -566,15 +566,7 @@
     </w:p>
     <w:p>
       <w:r>
-        <w:t xml:space="preserve">Se deben incluir impresiones de las pantallas mostrando el funcionamiento </w:t>
-      </w:r>
-      <w:proofErr w:type="gramStart"/>
-      <w:r>
-        <w:t>del mismo</w:t>
-      </w:r>
-      <w:proofErr w:type="gramEnd"/>
-      <w:r>
-        <w:t xml:space="preserve">. </w:t>
+        <w:t xml:space="preserve">Se deben incluir impresiones de las pantallas mostrando el funcionamiento del mismo. </w:t>
       </w:r>
     </w:p>
     <w:p>
@@ -587,15 +579,7 @@
       </w:r>
       <w:proofErr w:type="spellEnd"/>
       <w:r>
-        <w:t xml:space="preserve"> con las pantallas, instructivo y especificaciones acerca de las decisiones tomadas para la resolución </w:t>
-      </w:r>
-      <w:proofErr w:type="gramStart"/>
-      <w:r>
-        <w:t>del mismo</w:t>
-      </w:r>
-      <w:proofErr w:type="gramEnd"/>
-      <w:r>
-        <w:t xml:space="preserve">. </w:t>
+        <w:t xml:space="preserve"> con las pantallas, instructivo y especificaciones acerca de las decisiones tomadas para la resolución del mismo. </w:t>
       </w:r>
     </w:p>
     <w:bookmarkEnd w:id="0"/>
@@ -616,23 +600,7 @@
     <w:p/>
     <w:p>
       <w:r>
-        <w:t>1) Dada una cadena que contenga varios números que pueden ser decimales, octales o hexadecimales, con o sin signo para el caso de los decimales, separados por el carácter ‘$</w:t>
-      </w:r>
-      <w:proofErr w:type="gramStart"/>
-      <w:r>
-        <w:t>’ ,</w:t>
-      </w:r>
-      <w:proofErr w:type="gramEnd"/>
-      <w:r>
-        <w:t xml:space="preserve"> reconocer los tres grupos de constantes enteras, indicando si hubo un error léxico , en caso de ser correcto contar la cantidad de cada grupo. Debe diagramar y entregar el o los autómatas utilizados y las matrices de transición. La cadena debe ingresar por </w:t>
-      </w:r>
-      <w:proofErr w:type="gramStart"/>
-      <w:r>
-        <w:t>línea</w:t>
-      </w:r>
-      <w:proofErr w:type="gramEnd"/>
-      <w:r>
-        <w:t xml:space="preserve"> de comando o por archivo. </w:t>
+        <w:t xml:space="preserve">1) Dada una cadena que contenga varios números que pueden ser decimales, octales o hexadecimales, con o sin signo para el caso de los decimales, separados por el carácter ‘$’ , reconocer los tres grupos de constantes enteras, indicando si hubo un error léxico , en caso de ser correcto contar la cantidad de cada grupo. Debe diagramar y entregar el o los autómatas utilizados y las matrices de transición. La cadena debe ingresar por línea de comando o por archivo. </w:t>
       </w:r>
     </w:p>
     <w:p/>
@@ -654,15 +622,7 @@
         <w:t>obtener su resultado</w:t>
       </w:r>
       <w:r>
-        <w:t xml:space="preserve">, se debe operar con </w:t>
-      </w:r>
-      <w:proofErr w:type="gramStart"/>
-      <w:r>
-        <w:t>+,-</w:t>
-      </w:r>
-      <w:proofErr w:type="gramEnd"/>
-      <w:r>
-        <w:t xml:space="preserve"> ,/, *. Ejemplo = 3+4*8/2+3-5 = 29. Debe poder operar con cualquier número de operandos y operadores respetando la precedencia de los operadores aritméticos y </w:t>
+        <w:t xml:space="preserve">, se debe operar con +,- ,/, *. Ejemplo = 3+4*8/2+3-5 = 29. Debe poder operar con cualquier número de operandos y operadores respetando la precedencia de los operadores aritméticos y </w:t>
       </w:r>
       <w:r>
         <w:rPr>
@@ -3172,15 +3132,7 @@
         <w:t xml:space="preserve"> </w:t>
       </w:r>
       <w:r>
-        <w:t>&lt;</w:t>
-      </w:r>
-      <w:proofErr w:type="gramStart"/>
-      <w:r>
-        <w:t>+,-</w:t>
-      </w:r>
-      <w:proofErr w:type="gramEnd"/>
-      <w:r>
-        <w:t>&gt; = signos</w:t>
+        <w:t>&lt;+,-&gt; = signos</w:t>
       </w:r>
     </w:p>
     <w:p>
@@ -6252,7 +6204,431 @@
     </w:p>
     <w:p/>
     <w:p/>
+    <w:p>
+      <w:r>
+        <w:t>Explicación del código:</w:t>
+      </w:r>
+    </w:p>
     <w:p/>
+    <w:p>
+      <w:r>
+        <w:t xml:space="preserve">Si bien todo el código esta comentado para facilitar la comprensión del mismo, a </w:t>
+      </w:r>
+      <w:proofErr w:type="spellStart"/>
+      <w:r>
+        <w:t>continuacion</w:t>
+      </w:r>
+      <w:proofErr w:type="spellEnd"/>
+      <w:r>
+        <w:t xml:space="preserve"> se </w:t>
+      </w:r>
+      <w:proofErr w:type="spellStart"/>
+      <w:r>
+        <w:t>dara</w:t>
+      </w:r>
+      <w:proofErr w:type="spellEnd"/>
+      <w:r>
+        <w:t xml:space="preserve"> una </w:t>
+      </w:r>
+      <w:proofErr w:type="spellStart"/>
+      <w:r>
+        <w:t>explicacion</w:t>
+      </w:r>
+      <w:proofErr w:type="spellEnd"/>
+      <w:r>
+        <w:t xml:space="preserve"> de lo que se fue analizando a la hora de hacer el mismo:</w:t>
+      </w:r>
+      <w:r>
+        <w:br/>
+      </w:r>
+    </w:p>
+    <w:p>
+      <w:r>
+        <w:t xml:space="preserve">Para cada una de las 3 posibilidades (decimal, octal, hexadecimal) se crearon sus funciones </w:t>
+      </w:r>
+      <w:proofErr w:type="spellStart"/>
+      <w:r>
+        <w:t>esDecimal</w:t>
+      </w:r>
+      <w:proofErr w:type="spellEnd"/>
+      <w:r>
+        <w:t xml:space="preserve">, </w:t>
+      </w:r>
+      <w:proofErr w:type="spellStart"/>
+      <w:r>
+        <w:t>esOctal</w:t>
+      </w:r>
+      <w:proofErr w:type="spellEnd"/>
+      <w:r>
+        <w:t xml:space="preserve"> y </w:t>
+      </w:r>
+      <w:proofErr w:type="spellStart"/>
+      <w:r>
+        <w:t>esHexadecimal</w:t>
+      </w:r>
+      <w:proofErr w:type="spellEnd"/>
+      <w:r>
+        <w:t xml:space="preserve"> respectivamente donde todas tienen el mismo funcionamiento interno. Se comienza haciendo una </w:t>
+      </w:r>
+      <w:proofErr w:type="spellStart"/>
+      <w:r>
+        <w:t>verificacion</w:t>
+      </w:r>
+      <w:proofErr w:type="spellEnd"/>
+      <w:r>
+        <w:t xml:space="preserve"> del alfabeto para ya determinar si esa cadena utiliza </w:t>
+      </w:r>
+      <w:r>
+        <w:t xml:space="preserve">solamente los caracteres reconocidos por nuestro alfabeto, al pasar esta prueba se plantea la tabla de transiciones y se comienza a recorrer la cadena carácter a carácter, pasando de estado a estado con el uso de la </w:t>
+      </w:r>
+      <w:proofErr w:type="spellStart"/>
+      <w:r>
+        <w:t>funcion</w:t>
+      </w:r>
+      <w:proofErr w:type="spellEnd"/>
+      <w:r>
+        <w:t xml:space="preserve"> “columna” en la cual </w:t>
+      </w:r>
+      <w:proofErr w:type="spellStart"/>
+      <w:r>
+        <w:t>estan</w:t>
+      </w:r>
+      <w:proofErr w:type="spellEnd"/>
+      <w:r>
+        <w:t xml:space="preserve"> </w:t>
+      </w:r>
+      <w:proofErr w:type="spellStart"/>
+      <w:r>
+        <w:t>hardcodeados</w:t>
+      </w:r>
+      <w:proofErr w:type="spellEnd"/>
+      <w:r>
+        <w:t xml:space="preserve"> para cada columna su numero representativo. Al terminar de recorrer la cadena si el estado final es uno reconocido como valido por el </w:t>
+      </w:r>
+      <w:proofErr w:type="spellStart"/>
+      <w:r>
+        <w:t>automata</w:t>
+      </w:r>
+      <w:proofErr w:type="spellEnd"/>
+      <w:r>
+        <w:t xml:space="preserve"> entonces se muestra un mensaje diciendo esto mismo. Este </w:t>
+      </w:r>
+      <w:proofErr w:type="spellStart"/>
+      <w:r>
+        <w:t>metodo</w:t>
+      </w:r>
+      <w:proofErr w:type="spellEnd"/>
+      <w:r>
+        <w:t xml:space="preserve"> de </w:t>
+      </w:r>
+      <w:proofErr w:type="spellStart"/>
+      <w:r>
+        <w:t>evaluacion</w:t>
+      </w:r>
+      <w:proofErr w:type="spellEnd"/>
+      <w:r>
+        <w:t xml:space="preserve"> se vio en clase </w:t>
+      </w:r>
+      <w:proofErr w:type="spellStart"/>
+      <w:r>
+        <w:t>asi</w:t>
+      </w:r>
+      <w:proofErr w:type="spellEnd"/>
+      <w:r>
+        <w:t xml:space="preserve"> que la fuente seria la propia profesora Roxana.</w:t>
+      </w:r>
+    </w:p>
+    <w:p/>
+    <w:p>
+      <w:r>
+        <w:t xml:space="preserve">Esto se aplica de manera particular para cada una de las 3 posibilidades y se </w:t>
+      </w:r>
+      <w:proofErr w:type="spellStart"/>
+      <w:r>
+        <w:t>envolvio</w:t>
+      </w:r>
+      <w:proofErr w:type="spellEnd"/>
+      <w:r>
+        <w:t xml:space="preserve"> en una </w:t>
+      </w:r>
+      <w:proofErr w:type="spellStart"/>
+      <w:r>
+        <w:t>funcion</w:t>
+      </w:r>
+      <w:proofErr w:type="spellEnd"/>
+      <w:r>
+        <w:t xml:space="preserve"> general la cual primero recibe por consola </w:t>
+      </w:r>
+      <w:proofErr w:type="spellStart"/>
+      <w:r>
+        <w:t>cual</w:t>
+      </w:r>
+      <w:proofErr w:type="spellEnd"/>
+      <w:r>
+        <w:t xml:space="preserve"> de las 2 cosas que realiza este trabajo practico se quieren evaluar: si </w:t>
+      </w:r>
+      <w:r>
+        <w:t xml:space="preserve">se quiere evaluar </w:t>
+      </w:r>
+      <w:proofErr w:type="spellStart"/>
+      <w:r>
+        <w:t>que</w:t>
+      </w:r>
+      <w:proofErr w:type="spellEnd"/>
+      <w:r>
+        <w:t xml:space="preserve"> tipo de dato es la cadena</w:t>
+      </w:r>
+      <w:r>
+        <w:t>,</w:t>
+      </w:r>
+      <w:r>
+        <w:t xml:space="preserve"> si se quiere hacer una operación pasando los caracteres a un resultado entero</w:t>
+      </w:r>
+      <w:r>
+        <w:t xml:space="preserve"> </w:t>
+      </w:r>
+      <w:r>
+        <w:t>o finalizar el programa</w:t>
+      </w:r>
+      <w:r>
+        <w:t xml:space="preserve"> ingresando la cadena “</w:t>
+      </w:r>
+      <w:proofErr w:type="spellStart"/>
+      <w:r>
+        <w:t>exit</w:t>
+      </w:r>
+      <w:proofErr w:type="spellEnd"/>
+      <w:r>
+        <w:t>”.</w:t>
+      </w:r>
+    </w:p>
+    <w:p/>
+    <w:p>
+      <w:r>
+        <w:t xml:space="preserve">Dentro de la </w:t>
+      </w:r>
+      <w:proofErr w:type="spellStart"/>
+      <w:r>
+        <w:t>evaluacion</w:t>
+      </w:r>
+      <w:proofErr w:type="spellEnd"/>
+      <w:r>
+        <w:t xml:space="preserve"> general de caracteres primero se recibe por consola la</w:t>
+      </w:r>
+      <w:r>
+        <w:t xml:space="preserve"> cadena a evaluar con un </w:t>
+      </w:r>
+      <w:proofErr w:type="spellStart"/>
+      <w:r>
+        <w:t>maximo</w:t>
+      </w:r>
+      <w:proofErr w:type="spellEnd"/>
+      <w:r>
+        <w:t xml:space="preserve"> de </w:t>
+      </w:r>
+      <w:r>
+        <w:t>10</w:t>
+      </w:r>
+      <w:r>
+        <w:t xml:space="preserve">0 caracteres y se </w:t>
+      </w:r>
+      <w:r>
+        <w:t>escribió</w:t>
+      </w:r>
+      <w:r>
+        <w:t xml:space="preserve"> para funcionar continuamente a menos que se </w:t>
+      </w:r>
+      <w:proofErr w:type="spellStart"/>
+      <w:r>
+        <w:t>evalue</w:t>
+      </w:r>
+      <w:proofErr w:type="spellEnd"/>
+      <w:r>
+        <w:t xml:space="preserve"> la cadena “</w:t>
+      </w:r>
+      <w:proofErr w:type="spellStart"/>
+      <w:r>
+        <w:t>exit</w:t>
+      </w:r>
+      <w:proofErr w:type="spellEnd"/>
+      <w:r>
+        <w:t xml:space="preserve">”. Dentro del </w:t>
+      </w:r>
+      <w:proofErr w:type="spellStart"/>
+      <w:r>
+        <w:t>loop</w:t>
+      </w:r>
+      <w:proofErr w:type="spellEnd"/>
+      <w:r>
+        <w:t xml:space="preserve"> se </w:t>
+      </w:r>
+      <w:r>
+        <w:t xml:space="preserve">divide por nuestro delimitador “$” y se inicializan los contadores que al final </w:t>
+      </w:r>
+      <w:proofErr w:type="spellStart"/>
+      <w:r>
+        <w:t>devolveran</w:t>
+      </w:r>
+      <w:proofErr w:type="spellEnd"/>
+      <w:r>
+        <w:t xml:space="preserve"> la cantidad de tipos de dato encontrados de decimales, octales y hexadecimales. Se comienza por hacer un chequeo general de los </w:t>
+      </w:r>
+      <w:r>
+        <w:lastRenderedPageBreak/>
+        <w:t xml:space="preserve">3 alfabetos para ya </w:t>
+      </w:r>
+      <w:r>
+        <w:t>de entrada</w:t>
+      </w:r>
+      <w:r>
+        <w:t xml:space="preserve"> descartar una cadena que no pertenezca a ninguno y luego se </w:t>
+      </w:r>
+      <w:r>
+        <w:t>evalúa</w:t>
+      </w:r>
+      <w:r>
+        <w:t xml:space="preserve"> cada caso y suma el contador en caso de ser correcta la </w:t>
+      </w:r>
+      <w:r>
+        <w:t>evaluación</w:t>
+      </w:r>
+      <w:r>
+        <w:t>.</w:t>
+      </w:r>
+    </w:p>
+    <w:p/>
+    <w:p>
+      <w:r>
+        <w:t xml:space="preserve">Por otro lado se tiene una simple </w:t>
+      </w:r>
+      <w:r>
+        <w:t>función</w:t>
+      </w:r>
+      <w:r>
+        <w:t xml:space="preserve"> que convierte un </w:t>
+      </w:r>
+      <w:proofErr w:type="spellStart"/>
+      <w:r>
+        <w:t>char</w:t>
+      </w:r>
+      <w:proofErr w:type="spellEnd"/>
+      <w:r>
+        <w:t xml:space="preserve"> en un </w:t>
+      </w:r>
+      <w:proofErr w:type="spellStart"/>
+      <w:r>
+        <w:t>int</w:t>
+      </w:r>
+      <w:proofErr w:type="spellEnd"/>
+      <w:r>
+        <w:t xml:space="preserve"> al restarle el valor del </w:t>
+      </w:r>
+      <w:proofErr w:type="spellStart"/>
+      <w:r>
+        <w:t>char</w:t>
+      </w:r>
+      <w:proofErr w:type="spellEnd"/>
+      <w:r>
+        <w:t xml:space="preserve"> 0 al mismo y convertirlo en un </w:t>
+      </w:r>
+      <w:proofErr w:type="spellStart"/>
+      <w:r>
+        <w:t>int</w:t>
+      </w:r>
+      <w:proofErr w:type="spellEnd"/>
+      <w:r>
+        <w:t>.</w:t>
+      </w:r>
+    </w:p>
+    <w:p/>
+    <w:p>
+      <w:r>
+        <w:t xml:space="preserve">La función de </w:t>
+      </w:r>
+      <w:proofErr w:type="spellStart"/>
+      <w:r>
+        <w:t>operacionEntreCaracteres</w:t>
+      </w:r>
+      <w:proofErr w:type="spellEnd"/>
+      <w:r>
+        <w:t xml:space="preserve"> toma uso de la función descripta arriba para tomar una operación ingresada como una cadena de </w:t>
+      </w:r>
+      <w:proofErr w:type="spellStart"/>
+      <w:r>
+        <w:t>chars</w:t>
+      </w:r>
+      <w:proofErr w:type="spellEnd"/>
+      <w:r>
+        <w:t xml:space="preserve"> e ir convirtiendo cada uno de los operadores a su valor numérico y luego utilizando una pila realiza la cuenta.</w:t>
+      </w:r>
+    </w:p>
+    <w:p>
+      <w:r>
+        <w:t>El método de funcionamiento es que se establece una pila y con esta se transforma la expresión de infija a postfija para luego proceder con la evaluación. Se va recorriendo la cadena:</w:t>
+      </w:r>
+    </w:p>
+    <w:p>
+      <w:pPr>
+        <w:pStyle w:val="Prrafodelista"/>
+        <w:numPr>
+          <w:ilvl w:val="0"/>
+          <w:numId w:val="6"/>
+        </w:numPr>
+      </w:pPr>
+      <w:r>
+        <w:t>El primer elemento debería ser un operando, de serlo se agrega a la expresión postfija.</w:t>
+      </w:r>
+    </w:p>
+    <w:p>
+      <w:pPr>
+        <w:pStyle w:val="Prrafodelista"/>
+        <w:numPr>
+          <w:ilvl w:val="0"/>
+          <w:numId w:val="6"/>
+        </w:numPr>
+      </w:pPr>
+      <w:r>
+        <w:t>Si es un operador, se revisa si la pila está vacía, de estarlo se mete el operando en la pila.</w:t>
+      </w:r>
+    </w:p>
+    <w:p>
+      <w:pPr>
+        <w:pStyle w:val="Prrafodelista"/>
+        <w:numPr>
+          <w:ilvl w:val="0"/>
+          <w:numId w:val="6"/>
+        </w:numPr>
+      </w:pPr>
+      <w:r>
+        <w:t xml:space="preserve">Si es un operador </w:t>
+      </w:r>
+      <w:r>
+        <w:t xml:space="preserve">y la pila no </w:t>
+      </w:r>
+      <w:proofErr w:type="spellStart"/>
+      <w:r>
+        <w:t>esta</w:t>
+      </w:r>
+      <w:proofErr w:type="spellEnd"/>
+      <w:r>
+        <w:t xml:space="preserve"> vacía:</w:t>
+      </w:r>
+    </w:p>
+    <w:p>
+      <w:pPr>
+        <w:pStyle w:val="Prrafodelista"/>
+        <w:numPr>
+          <w:ilvl w:val="1"/>
+          <w:numId w:val="6"/>
+        </w:numPr>
+      </w:pPr>
+      <w:r>
+        <w:t xml:space="preserve">Si el operador a ingresar es de menor prioridad que el operador en la cima de la pila, </w:t>
+      </w:r>
+      <w:r>
+        <w:t>este se pone debajo del operador en la cima y se vuelve a comparar con el operador que esta debajo</w:t>
+      </w:r>
+    </w:p>
     <w:sectPr>
       <w:footerReference w:type="default" r:id="rId8"/>
       <w:pgSz w:w="11909" w:h="16834"/>
@@ -6606,6 +6982,118 @@
     </w:lvl>
   </w:abstractNum>
   <w:abstractNum w:abstractNumId="2" w15:restartNumberingAfterBreak="0">
+    <w:nsid w:val="49796267"/>
+    <w:multiLevelType w:val="hybridMultilevel"/>
+    <w:tmpl w:val="11D20150"/>
+    <w:lvl w:ilvl="0" w:tplc="E108763A">
+      <w:numFmt w:val="bullet"/>
+      <w:lvlText w:val="-"/>
+      <w:lvlJc w:val="left"/>
+      <w:pPr>
+        <w:ind w:left="720" w:hanging="360"/>
+      </w:pPr>
+      <w:rPr>
+        <w:rFonts w:ascii="Arial" w:eastAsia="Arial" w:hAnsi="Arial" w:cs="Arial" w:hint="default"/>
+      </w:rPr>
+    </w:lvl>
+    <w:lvl w:ilvl="1" w:tplc="2C0A0003">
+      <w:start w:val="1"/>
+      <w:numFmt w:val="bullet"/>
+      <w:lvlText w:val="o"/>
+      <w:lvlJc w:val="left"/>
+      <w:pPr>
+        <w:ind w:left="1440" w:hanging="360"/>
+      </w:pPr>
+      <w:rPr>
+        <w:rFonts w:ascii="Courier New" w:hAnsi="Courier New" w:cs="Courier New" w:hint="default"/>
+      </w:rPr>
+    </w:lvl>
+    <w:lvl w:ilvl="2" w:tplc="2C0A0005" w:tentative="1">
+      <w:start w:val="1"/>
+      <w:numFmt w:val="bullet"/>
+      <w:lvlText w:val=""/>
+      <w:lvlJc w:val="left"/>
+      <w:pPr>
+        <w:ind w:left="2160" w:hanging="360"/>
+      </w:pPr>
+      <w:rPr>
+        <w:rFonts w:ascii="Wingdings" w:hAnsi="Wingdings" w:hint="default"/>
+      </w:rPr>
+    </w:lvl>
+    <w:lvl w:ilvl="3" w:tplc="2C0A0001" w:tentative="1">
+      <w:start w:val="1"/>
+      <w:numFmt w:val="bullet"/>
+      <w:lvlText w:val=""/>
+      <w:lvlJc w:val="left"/>
+      <w:pPr>
+        <w:ind w:left="2880" w:hanging="360"/>
+      </w:pPr>
+      <w:rPr>
+        <w:rFonts w:ascii="Symbol" w:hAnsi="Symbol" w:hint="default"/>
+      </w:rPr>
+    </w:lvl>
+    <w:lvl w:ilvl="4" w:tplc="2C0A0003" w:tentative="1">
+      <w:start w:val="1"/>
+      <w:numFmt w:val="bullet"/>
+      <w:lvlText w:val="o"/>
+      <w:lvlJc w:val="left"/>
+      <w:pPr>
+        <w:ind w:left="3600" w:hanging="360"/>
+      </w:pPr>
+      <w:rPr>
+        <w:rFonts w:ascii="Courier New" w:hAnsi="Courier New" w:cs="Courier New" w:hint="default"/>
+      </w:rPr>
+    </w:lvl>
+    <w:lvl w:ilvl="5" w:tplc="2C0A0005" w:tentative="1">
+      <w:start w:val="1"/>
+      <w:numFmt w:val="bullet"/>
+      <w:lvlText w:val=""/>
+      <w:lvlJc w:val="left"/>
+      <w:pPr>
+        <w:ind w:left="4320" w:hanging="360"/>
+      </w:pPr>
+      <w:rPr>
+        <w:rFonts w:ascii="Wingdings" w:hAnsi="Wingdings" w:hint="default"/>
+      </w:rPr>
+    </w:lvl>
+    <w:lvl w:ilvl="6" w:tplc="2C0A0001" w:tentative="1">
+      <w:start w:val="1"/>
+      <w:numFmt w:val="bullet"/>
+      <w:lvlText w:val=""/>
+      <w:lvlJc w:val="left"/>
+      <w:pPr>
+        <w:ind w:left="5040" w:hanging="360"/>
+      </w:pPr>
+      <w:rPr>
+        <w:rFonts w:ascii="Symbol" w:hAnsi="Symbol" w:hint="default"/>
+      </w:rPr>
+    </w:lvl>
+    <w:lvl w:ilvl="7" w:tplc="2C0A0003" w:tentative="1">
+      <w:start w:val="1"/>
+      <w:numFmt w:val="bullet"/>
+      <w:lvlText w:val="o"/>
+      <w:lvlJc w:val="left"/>
+      <w:pPr>
+        <w:ind w:left="5760" w:hanging="360"/>
+      </w:pPr>
+      <w:rPr>
+        <w:rFonts w:ascii="Courier New" w:hAnsi="Courier New" w:cs="Courier New" w:hint="default"/>
+      </w:rPr>
+    </w:lvl>
+    <w:lvl w:ilvl="8" w:tplc="2C0A0005" w:tentative="1">
+      <w:start w:val="1"/>
+      <w:numFmt w:val="bullet"/>
+      <w:lvlText w:val=""/>
+      <w:lvlJc w:val="left"/>
+      <w:pPr>
+        <w:ind w:left="6480" w:hanging="360"/>
+      </w:pPr>
+      <w:rPr>
+        <w:rFonts w:ascii="Wingdings" w:hAnsi="Wingdings" w:hint="default"/>
+      </w:rPr>
+    </w:lvl>
+  </w:abstractNum>
+  <w:abstractNum w:abstractNumId="3" w15:restartNumberingAfterBreak="0">
     <w:nsid w:val="52E84563"/>
     <w:multiLevelType w:val="multilevel"/>
     <w:tmpl w:val="59D4B67C"/>
@@ -6718,7 +7206,7 @@
       </w:rPr>
     </w:lvl>
   </w:abstractNum>
-  <w:abstractNum w:abstractNumId="3" w15:restartNumberingAfterBreak="0">
+  <w:abstractNum w:abstractNumId="4" w15:restartNumberingAfterBreak="0">
     <w:nsid w:val="6126393E"/>
     <w:multiLevelType w:val="multilevel"/>
     <w:tmpl w:val="7F102A62"/>
@@ -6833,7 +7321,7 @@
       </w:rPr>
     </w:lvl>
   </w:abstractNum>
-  <w:abstractNum w:abstractNumId="4" w15:restartNumberingAfterBreak="0">
+  <w:abstractNum w:abstractNumId="5" w15:restartNumberingAfterBreak="0">
     <w:nsid w:val="782165AB"/>
     <w:multiLevelType w:val="hybridMultilevel"/>
     <w:tmpl w:val="5378AFD4"/>
@@ -6923,19 +7411,22 @@
     </w:lvl>
   </w:abstractNum>
   <w:num w:numId="1" w16cid:durableId="700587898">
+    <w:abstractNumId w:val="4"/>
+  </w:num>
+  <w:num w:numId="2" w16cid:durableId="2123572880">
     <w:abstractNumId w:val="3"/>
   </w:num>
-  <w:num w:numId="2" w16cid:durableId="2123572880">
-    <w:abstractNumId w:val="2"/>
-  </w:num>
   <w:num w:numId="3" w16cid:durableId="1783111068">
-    <w:abstractNumId w:val="4"/>
+    <w:abstractNumId w:val="5"/>
   </w:num>
   <w:num w:numId="4" w16cid:durableId="738939855">
     <w:abstractNumId w:val="0"/>
   </w:num>
   <w:num w:numId="5" w16cid:durableId="1482379729">
     <w:abstractNumId w:val="1"/>
+  </w:num>
+  <w:num w:numId="6" w16cid:durableId="667560695">
+    <w:abstractNumId w:val="2"/>
   </w:num>
 </w:numbering>
 </file>

</xml_diff>

<commit_message>
fin de la documentacion del tp
</commit_message>
<xml_diff>
--- a/TP2-GianlucaPetri-V1.docx
+++ b/TP2-GianlucaPetri-V1.docx
@@ -160,19 +160,8 @@
           <w:szCs w:val="24"/>
           <w:u w:val="single"/>
         </w:rPr>
-        <w:t xml:space="preserve">2 - </w:t>
-      </w:r>
-      <w:proofErr w:type="spellStart"/>
-      <w:r>
-        <w:rPr>
-          <w:b/>
-          <w:sz w:val="24"/>
-          <w:szCs w:val="24"/>
-          <w:u w:val="single"/>
-        </w:rPr>
-        <w:t>Automatas</w:t>
-      </w:r>
-      <w:proofErr w:type="spellEnd"/>
+        <w:t>2 - Automatas</w:t>
+      </w:r>
     </w:p>
     <w:p>
       <w:pPr>
@@ -242,20 +231,8 @@
           <w:szCs w:val="23"/>
           <w:highlight w:val="white"/>
         </w:rPr>
-        <w:t xml:space="preserve">Roxana </w:t>
-      </w:r>
-      <w:proofErr w:type="spellStart"/>
-      <w:r>
-        <w:rPr>
-          <w:rFonts w:ascii="Roboto" w:eastAsia="Roboto" w:hAnsi="Roboto" w:cs="Roboto"/>
-          <w:color w:val="1D2125"/>
-          <w:sz w:val="23"/>
-          <w:szCs w:val="23"/>
-          <w:highlight w:val="white"/>
-        </w:rPr>
-        <w:t>Leituz</w:t>
-      </w:r>
-      <w:proofErr w:type="spellEnd"/>
+        <w:t>Roxana Leituz</w:t>
+      </w:r>
     </w:p>
     <w:p>
       <w:pPr>
@@ -571,15 +548,7 @@
     </w:p>
     <w:p>
       <w:r>
-        <w:t xml:space="preserve">La entrega debe contener los archivos fuente y un </w:t>
-      </w:r>
-      <w:proofErr w:type="spellStart"/>
-      <w:r>
-        <w:t>pdf</w:t>
-      </w:r>
-      <w:proofErr w:type="spellEnd"/>
-      <w:r>
-        <w:t xml:space="preserve"> con las pantallas, instructivo y especificaciones acerca de las decisiones tomadas para la resolución del mismo. </w:t>
+        <w:t xml:space="preserve">La entrega debe contener los archivos fuente y un pdf con las pantallas, instructivo y especificaciones acerca de las decisiones tomadas para la resolución del mismo. </w:t>
       </w:r>
     </w:p>
     <w:bookmarkEnd w:id="0"/>
@@ -802,15 +771,7 @@
         </w:numPr>
       </w:pPr>
       <w:r>
-        <w:t xml:space="preserve">Primero comienzo por presentar la BNF en C para las formas en las que puede venir representados mis valores </w:t>
-      </w:r>
-      <w:proofErr w:type="spellStart"/>
-      <w:r>
-        <w:t>numericos</w:t>
-      </w:r>
-      <w:proofErr w:type="spellEnd"/>
-      <w:r>
-        <w:t xml:space="preserve"> de distintas bases:</w:t>
+        <w:t>Primero comienzo por presentar la BNF en C para las formas en las que puede venir representados mis valores numericos de distintas bases:</w:t>
       </w:r>
     </w:p>
     <w:p>
@@ -991,15 +952,7 @@
         <w:pStyle w:val="Prrafodelista"/>
       </w:pPr>
       <w:r>
-        <w:t xml:space="preserve">0 1 2 3 4 5 6 7 8 9 a b c </w:t>
-      </w:r>
-      <w:proofErr w:type="spellStart"/>
-      <w:r>
-        <w:t>d e</w:t>
-      </w:r>
-      <w:proofErr w:type="spellEnd"/>
-      <w:r>
-        <w:t xml:space="preserve"> f A B C D E F</w:t>
+        <w:t>0 1 2 3 4 5 6 7 8 9 a b c d e f A B C D E F</w:t>
       </w:r>
     </w:p>
     <w:p>
@@ -1015,106 +968,48 @@
         <w:pStyle w:val="Prrafodelista"/>
       </w:pPr>
       <w:r>
-        <w:t>&lt;sufijo "</w:t>
-      </w:r>
-      <w:proofErr w:type="spellStart"/>
-      <w:r>
-        <w:t>unsigned</w:t>
-      </w:r>
-      <w:proofErr w:type="spellEnd"/>
-      <w:r>
-        <w:t>"&gt; &lt;sufijo "</w:t>
-      </w:r>
-      <w:proofErr w:type="spellStart"/>
-      <w:r>
-        <w:t>long</w:t>
-      </w:r>
-      <w:proofErr w:type="spellEnd"/>
-      <w:r>
-        <w:t>"&gt;? |</w:t>
-      </w:r>
-    </w:p>
-    <w:p>
-      <w:pPr>
-        <w:pStyle w:val="Prrafodelista"/>
-      </w:pPr>
-      <w:r>
-        <w:t>&lt;sufijo "</w:t>
-      </w:r>
-      <w:proofErr w:type="spellStart"/>
-      <w:r>
-        <w:t>long</w:t>
-      </w:r>
-      <w:proofErr w:type="spellEnd"/>
-      <w:r>
-        <w:t>"&gt; &lt;sufijo "</w:t>
-      </w:r>
-      <w:proofErr w:type="spellStart"/>
-      <w:r>
-        <w:t>unsigned</w:t>
-      </w:r>
-      <w:proofErr w:type="spellEnd"/>
-      <w:r>
-        <w:t>"&gt;?</w:t>
-      </w:r>
-    </w:p>
-    <w:p>
-      <w:pPr>
-        <w:pStyle w:val="Prrafodelista"/>
-      </w:pPr>
-      <w:r>
-        <w:t>&lt;sufijo "</w:t>
-      </w:r>
-      <w:proofErr w:type="spellStart"/>
-      <w:r>
-        <w:t>unsigned</w:t>
-      </w:r>
-      <w:proofErr w:type="spellEnd"/>
-      <w:r>
-        <w:t>"&gt; -&gt; uno de</w:t>
-      </w:r>
-    </w:p>
-    <w:p>
-      <w:pPr>
-        <w:pStyle w:val="Prrafodelista"/>
-      </w:pPr>
-      <w:r>
-        <w:t xml:space="preserve">u </w:t>
-      </w:r>
-      <w:proofErr w:type="spellStart"/>
-      <w:r>
-        <w:t>U</w:t>
-      </w:r>
-      <w:proofErr w:type="spellEnd"/>
-    </w:p>
-    <w:p>
-      <w:pPr>
-        <w:pStyle w:val="Prrafodelista"/>
-      </w:pPr>
-      <w:r>
-        <w:t>&lt;sufijo "</w:t>
-      </w:r>
-      <w:proofErr w:type="spellStart"/>
-      <w:r>
-        <w:t>long</w:t>
-      </w:r>
-      <w:proofErr w:type="spellEnd"/>
-      <w:r>
-        <w:t>"&gt; -&gt; uno de</w:t>
-      </w:r>
-    </w:p>
-    <w:p>
-      <w:pPr>
-        <w:pStyle w:val="Prrafodelista"/>
-      </w:pPr>
-      <w:r>
-        <w:t xml:space="preserve">l </w:t>
-      </w:r>
-      <w:proofErr w:type="spellStart"/>
-      <w:r>
-        <w:t>L</w:t>
-      </w:r>
-      <w:proofErr w:type="spellEnd"/>
+        <w:t>&lt;sufijo "unsigned"&gt; &lt;sufijo "long"&gt;? |</w:t>
+      </w:r>
+    </w:p>
+    <w:p>
+      <w:pPr>
+        <w:pStyle w:val="Prrafodelista"/>
+      </w:pPr>
+      <w:r>
+        <w:t>&lt;sufijo "long"&gt; &lt;sufijo "unsigned"&gt;?</w:t>
+      </w:r>
+    </w:p>
+    <w:p>
+      <w:pPr>
+        <w:pStyle w:val="Prrafodelista"/>
+      </w:pPr>
+      <w:r>
+        <w:t>&lt;sufijo "unsigned"&gt; -&gt; uno de</w:t>
+      </w:r>
+    </w:p>
+    <w:p>
+      <w:pPr>
+        <w:pStyle w:val="Prrafodelista"/>
+      </w:pPr>
+      <w:r>
+        <w:t>u U</w:t>
+      </w:r>
+    </w:p>
+    <w:p>
+      <w:pPr>
+        <w:pStyle w:val="Prrafodelista"/>
+      </w:pPr>
+      <w:r>
+        <w:t>&lt;sufijo "long"&gt; -&gt; uno de</w:t>
+      </w:r>
+    </w:p>
+    <w:p>
+      <w:pPr>
+        <w:pStyle w:val="Prrafodelista"/>
+      </w:pPr>
+      <w:r>
+        <w:t>l L</w:t>
+      </w:r>
     </w:p>
     <w:p>
       <w:pPr>
@@ -1432,7 +1327,6 @@
                                 <w:lang w:val="es-AR"/>
                               </w:rPr>
                             </w:pPr>
-                            <w:proofErr w:type="spellStart"/>
                             <w:r>
                               <w:rPr>
                                 <w:sz w:val="28"/>
@@ -1449,7 +1343,6 @@
                               </w:rPr>
                               <w:t>no</w:t>
                             </w:r>
-                            <w:proofErr w:type="spellEnd"/>
                           </w:p>
                         </w:txbxContent>
                       </wps:txbx>
@@ -1481,7 +1374,6 @@
                           <w:lang w:val="es-AR"/>
                         </w:rPr>
                       </w:pPr>
-                      <w:proofErr w:type="spellStart"/>
                       <w:r>
                         <w:rPr>
                           <w:sz w:val="28"/>
@@ -1498,7 +1390,6 @@
                         </w:rPr>
                         <w:t>no</w:t>
                       </w:r>
-                      <w:proofErr w:type="spellEnd"/>
                     </w:p>
                   </w:txbxContent>
                 </v:textbox>
@@ -2550,7 +2441,6 @@
                                 <w:lang w:val="es-AR"/>
                               </w:rPr>
                             </w:pPr>
-                            <w:proofErr w:type="spellStart"/>
                             <w:r>
                               <w:rPr>
                                 <w:sz w:val="28"/>
@@ -2559,7 +2449,6 @@
                               </w:rPr>
                               <w:t>Dno</w:t>
                             </w:r>
-                            <w:proofErr w:type="spellEnd"/>
                           </w:p>
                         </w:txbxContent>
                       </wps:txbx>
@@ -2591,7 +2480,6 @@
                           <w:lang w:val="es-AR"/>
                         </w:rPr>
                       </w:pPr>
-                      <w:proofErr w:type="spellStart"/>
                       <w:r>
                         <w:rPr>
                           <w:sz w:val="28"/>
@@ -2600,7 +2488,6 @@
                         </w:rPr>
                         <w:t>Dno</w:t>
                       </w:r>
-                      <w:proofErr w:type="spellEnd"/>
                     </w:p>
                   </w:txbxContent>
                 </v:textbox>
@@ -2725,7 +2612,6 @@
                 <w:bCs/>
               </w:rPr>
             </w:pPr>
-            <w:proofErr w:type="spellStart"/>
             <w:r>
               <w:rPr>
                 <w:b/>
@@ -2733,7 +2619,6 @@
               </w:rPr>
               <w:t>Dno</w:t>
             </w:r>
-            <w:proofErr w:type="spellEnd"/>
           </w:p>
         </w:tc>
         <w:tc>
@@ -3145,15 +3030,7 @@
         <w:pStyle w:val="Prrafodelista"/>
       </w:pPr>
       <w:r>
-        <w:t>&lt;</w:t>
-      </w:r>
-      <w:proofErr w:type="spellStart"/>
-      <w:r>
-        <w:t>Dno</w:t>
-      </w:r>
-      <w:proofErr w:type="spellEnd"/>
-      <w:r>
-        <w:t>&gt; = 1 2 3 4 5 6 7 8 9</w:t>
+        <w:t>&lt;Dno&gt; = 1 2 3 4 5 6 7 8 9</w:t>
       </w:r>
     </w:p>
     <w:p>
@@ -3316,7 +3193,6 @@
                                 <w:lang w:val="es-AR"/>
                               </w:rPr>
                             </w:pPr>
-                            <w:proofErr w:type="spellStart"/>
                             <w:r>
                               <w:rPr>
                                 <w:sz w:val="28"/>
@@ -3331,16 +3207,7 @@
                                 <w:szCs w:val="28"/>
                                 <w:lang w:val="es-AR"/>
                               </w:rPr>
-                              <w:t>no</w:t>
-                            </w:r>
-                            <w:proofErr w:type="spellEnd"/>
-                            <w:r>
-                              <w:rPr>
-                                <w:sz w:val="28"/>
-                                <w:szCs w:val="28"/>
-                                <w:lang w:val="es-AR"/>
-                              </w:rPr>
-                              <w:t>, 0</w:t>
+                              <w:t>no, 0</w:t>
                             </w:r>
                           </w:p>
                         </w:txbxContent>
@@ -3373,7 +3240,6 @@
                           <w:lang w:val="es-AR"/>
                         </w:rPr>
                       </w:pPr>
-                      <w:proofErr w:type="spellStart"/>
                       <w:r>
                         <w:rPr>
                           <w:sz w:val="28"/>
@@ -3388,16 +3254,7 @@
                           <w:szCs w:val="28"/>
                           <w:lang w:val="es-AR"/>
                         </w:rPr>
-                        <w:t>no</w:t>
-                      </w:r>
-                      <w:proofErr w:type="spellEnd"/>
-                      <w:r>
-                        <w:rPr>
-                          <w:sz w:val="28"/>
-                          <w:szCs w:val="28"/>
-                          <w:lang w:val="es-AR"/>
-                        </w:rPr>
-                        <w:t>, 0</w:t>
+                        <w:t>no, 0</w:t>
                       </w:r>
                     </w:p>
                   </w:txbxContent>
@@ -4167,7 +4024,6 @@
                 <w:bCs/>
               </w:rPr>
             </w:pPr>
-            <w:proofErr w:type="spellStart"/>
             <w:r>
               <w:rPr>
                 <w:b/>
@@ -4182,7 +4038,6 @@
               </w:rPr>
               <w:t>no</w:t>
             </w:r>
-            <w:proofErr w:type="spellEnd"/>
           </w:p>
         </w:tc>
       </w:tr>
@@ -5860,7 +5715,6 @@
                 <w:bCs/>
               </w:rPr>
             </w:pPr>
-            <w:proofErr w:type="spellStart"/>
             <w:r>
               <w:rPr>
                 <w:b/>
@@ -5875,7 +5729,6 @@
               </w:rPr>
               <w:t>no</w:t>
             </w:r>
-            <w:proofErr w:type="spellEnd"/>
           </w:p>
         </w:tc>
       </w:tr>
@@ -6191,15 +6044,7 @@
         <w:t xml:space="preserve">&lt;D&gt; = </w:t>
       </w:r>
       <w:r>
-        <w:t xml:space="preserve">1 2 3 4 5 6 7 8 9 a b c </w:t>
-      </w:r>
-      <w:proofErr w:type="spellStart"/>
-      <w:r>
-        <w:t>d e</w:t>
-      </w:r>
-      <w:proofErr w:type="spellEnd"/>
-      <w:r>
-        <w:t xml:space="preserve"> f A B C D E F</w:t>
+        <w:t>1 2 3 4 5 6 7 8 9 a b c d e f A B C D E F</w:t>
       </w:r>
     </w:p>
     <w:p/>
@@ -6212,31 +6057,7 @@
     <w:p/>
     <w:p>
       <w:r>
-        <w:t xml:space="preserve">Si bien todo el código esta comentado para facilitar la comprensión del mismo, a </w:t>
-      </w:r>
-      <w:proofErr w:type="spellStart"/>
-      <w:r>
-        <w:t>continuacion</w:t>
-      </w:r>
-      <w:proofErr w:type="spellEnd"/>
-      <w:r>
-        <w:t xml:space="preserve"> se </w:t>
-      </w:r>
-      <w:proofErr w:type="spellStart"/>
-      <w:r>
-        <w:t>dara</w:t>
-      </w:r>
-      <w:proofErr w:type="spellEnd"/>
-      <w:r>
-        <w:t xml:space="preserve"> una </w:t>
-      </w:r>
-      <w:proofErr w:type="spellStart"/>
-      <w:r>
-        <w:t>explicacion</w:t>
-      </w:r>
-      <w:proofErr w:type="spellEnd"/>
-      <w:r>
-        <w:t xml:space="preserve"> de lo que se fue analizando a la hora de hacer el mismo:</w:t>
+        <w:t>Si bien todo el código esta comentado para facilitar la comprensión del mismo, a continuacion se dara una explicacion de lo que se fue analizando a la hora de hacer el mismo:</w:t>
       </w:r>
       <w:r>
         <w:br/>
@@ -6244,187 +6065,43 @@
     </w:p>
     <w:p>
       <w:r>
-        <w:t xml:space="preserve">Para cada una de las 3 posibilidades (decimal, octal, hexadecimal) se crearon sus funciones </w:t>
-      </w:r>
-      <w:proofErr w:type="spellStart"/>
-      <w:r>
-        <w:t>esDecimal</w:t>
-      </w:r>
-      <w:proofErr w:type="spellEnd"/>
-      <w:r>
-        <w:t xml:space="preserve">, </w:t>
-      </w:r>
-      <w:proofErr w:type="spellStart"/>
-      <w:r>
-        <w:t>esOctal</w:t>
-      </w:r>
-      <w:proofErr w:type="spellEnd"/>
-      <w:r>
-        <w:t xml:space="preserve"> y </w:t>
-      </w:r>
-      <w:proofErr w:type="spellStart"/>
-      <w:r>
-        <w:t>esHexadecimal</w:t>
-      </w:r>
-      <w:proofErr w:type="spellEnd"/>
-      <w:r>
-        <w:t xml:space="preserve"> respectivamente donde todas tienen el mismo funcionamiento interno. Se comienza haciendo una </w:t>
-      </w:r>
-      <w:proofErr w:type="spellStart"/>
-      <w:r>
-        <w:t>verificacion</w:t>
-      </w:r>
-      <w:proofErr w:type="spellEnd"/>
-      <w:r>
-        <w:t xml:space="preserve"> del alfabeto para ya determinar si esa cadena utiliza </w:t>
-      </w:r>
-      <w:r>
-        <w:t xml:space="preserve">solamente los caracteres reconocidos por nuestro alfabeto, al pasar esta prueba se plantea la tabla de transiciones y se comienza a recorrer la cadena carácter a carácter, pasando de estado a estado con el uso de la </w:t>
-      </w:r>
-      <w:proofErr w:type="spellStart"/>
-      <w:r>
-        <w:t>funcion</w:t>
-      </w:r>
-      <w:proofErr w:type="spellEnd"/>
-      <w:r>
-        <w:t xml:space="preserve"> “columna” en la cual </w:t>
-      </w:r>
-      <w:proofErr w:type="spellStart"/>
-      <w:r>
-        <w:t>estan</w:t>
-      </w:r>
-      <w:proofErr w:type="spellEnd"/>
+        <w:t xml:space="preserve">Para cada una de las 3 posibilidades (decimal, octal, hexadecimal) se crearon sus funciones esDecimal, esOctal y esHexadecimal respectivamente donde todas tienen el mismo funcionamiento interno. Se comienza haciendo una verificacion del alfabeto para ya determinar si esa cadena utiliza </w:t>
+      </w:r>
+      <w:r>
+        <w:t>solamente los caracteres reconocidos por nuestro alfabeto, al pasar esta prueba se plantea la tabla de transiciones y se comienza a recorrer la cadena carácter a carácter, pasando de estado a estado con el uso de la funcion “columna” en la cual estan hardcodeados para cada columna su numero representativo. Al terminar de recorrer la cadena si el estado final es uno reconocido como valido por el automata entonces se muestra un mensaje diciendo esto mismo. Este metodo de evaluacion se vio en clase asi que la fuente seria la propia profesora Roxana.</w:t>
+      </w:r>
+    </w:p>
+    <w:p/>
+    <w:p>
+      <w:r>
+        <w:t xml:space="preserve">Esto se aplica de manera particular para cada una de las 3 posibilidades y se envolvio en una funcion general la cual primero recibe por consola cual de las 2 cosas que realiza este trabajo practico se quieren evaluar: si </w:t>
+      </w:r>
+      <w:r>
+        <w:t>se quiere evaluar que tipo de dato es la cadena</w:t>
+      </w:r>
+      <w:r>
+        <w:t>,</w:t>
+      </w:r>
+      <w:r>
+        <w:t xml:space="preserve"> si se quiere hacer una operación pasando los caracteres a un resultado entero</w:t>
+      </w:r>
       <w:r>
         <w:t xml:space="preserve"> </w:t>
       </w:r>
-      <w:proofErr w:type="spellStart"/>
-      <w:r>
-        <w:t>hardcodeados</w:t>
-      </w:r>
-      <w:proofErr w:type="spellEnd"/>
-      <w:r>
-        <w:t xml:space="preserve"> para cada columna su numero representativo. Al terminar de recorrer la cadena si el estado final es uno reconocido como valido por el </w:t>
-      </w:r>
-      <w:proofErr w:type="spellStart"/>
-      <w:r>
-        <w:t>automata</w:t>
-      </w:r>
-      <w:proofErr w:type="spellEnd"/>
-      <w:r>
-        <w:t xml:space="preserve"> entonces se muestra un mensaje diciendo esto mismo. Este </w:t>
-      </w:r>
-      <w:proofErr w:type="spellStart"/>
-      <w:r>
-        <w:t>metodo</w:t>
-      </w:r>
-      <w:proofErr w:type="spellEnd"/>
-      <w:r>
-        <w:t xml:space="preserve"> de </w:t>
-      </w:r>
-      <w:proofErr w:type="spellStart"/>
-      <w:r>
-        <w:t>evaluacion</w:t>
-      </w:r>
-      <w:proofErr w:type="spellEnd"/>
-      <w:r>
-        <w:t xml:space="preserve"> se vio en clase </w:t>
-      </w:r>
-      <w:proofErr w:type="spellStart"/>
-      <w:r>
-        <w:t>asi</w:t>
-      </w:r>
-      <w:proofErr w:type="spellEnd"/>
-      <w:r>
-        <w:t xml:space="preserve"> que la fuente seria la propia profesora Roxana.</w:t>
+      <w:r>
+        <w:t>o finalizar el programa</w:t>
+      </w:r>
+      <w:r>
+        <w:t xml:space="preserve"> ingresando la cadena “exit”.</w:t>
       </w:r>
     </w:p>
     <w:p/>
     <w:p>
       <w:r>
-        <w:t xml:space="preserve">Esto se aplica de manera particular para cada una de las 3 posibilidades y se </w:t>
-      </w:r>
-      <w:proofErr w:type="spellStart"/>
-      <w:r>
-        <w:t>envolvio</w:t>
-      </w:r>
-      <w:proofErr w:type="spellEnd"/>
-      <w:r>
-        <w:t xml:space="preserve"> en una </w:t>
-      </w:r>
-      <w:proofErr w:type="spellStart"/>
-      <w:r>
-        <w:t>funcion</w:t>
-      </w:r>
-      <w:proofErr w:type="spellEnd"/>
-      <w:r>
-        <w:t xml:space="preserve"> general la cual primero recibe por consola </w:t>
-      </w:r>
-      <w:proofErr w:type="spellStart"/>
-      <w:r>
-        <w:t>cual</w:t>
-      </w:r>
-      <w:proofErr w:type="spellEnd"/>
-      <w:r>
-        <w:t xml:space="preserve"> de las 2 cosas que realiza este trabajo practico se quieren evaluar: si </w:t>
-      </w:r>
-      <w:r>
-        <w:t xml:space="preserve">se quiere evaluar </w:t>
-      </w:r>
-      <w:proofErr w:type="spellStart"/>
-      <w:r>
-        <w:t>que</w:t>
-      </w:r>
-      <w:proofErr w:type="spellEnd"/>
-      <w:r>
-        <w:t xml:space="preserve"> tipo de dato es la cadena</w:t>
-      </w:r>
-      <w:r>
-        <w:t>,</w:t>
-      </w:r>
-      <w:r>
-        <w:t xml:space="preserve"> si se quiere hacer una operación pasando los caracteres a un resultado entero</w:t>
-      </w:r>
-      <w:r>
-        <w:t xml:space="preserve"> </w:t>
-      </w:r>
-      <w:r>
-        <w:t>o finalizar el programa</w:t>
-      </w:r>
-      <w:r>
-        <w:t xml:space="preserve"> ingresando la cadena “</w:t>
-      </w:r>
-      <w:proofErr w:type="spellStart"/>
-      <w:r>
-        <w:t>exit</w:t>
-      </w:r>
-      <w:proofErr w:type="spellEnd"/>
-      <w:r>
-        <w:t>”.</w:t>
-      </w:r>
-    </w:p>
-    <w:p/>
-    <w:p>
-      <w:r>
-        <w:t xml:space="preserve">Dentro de la </w:t>
-      </w:r>
-      <w:proofErr w:type="spellStart"/>
-      <w:r>
-        <w:t>evaluacion</w:t>
-      </w:r>
-      <w:proofErr w:type="spellEnd"/>
-      <w:r>
-        <w:t xml:space="preserve"> general de caracteres primero se recibe por consola la</w:t>
-      </w:r>
-      <w:r>
-        <w:t xml:space="preserve"> cadena a evaluar con un </w:t>
-      </w:r>
-      <w:proofErr w:type="spellStart"/>
-      <w:r>
-        <w:t>maximo</w:t>
-      </w:r>
-      <w:proofErr w:type="spellEnd"/>
-      <w:r>
-        <w:t xml:space="preserve"> de </w:t>
+        <w:t>Dentro de la evaluacion general de caracteres primero se recibe por consola la</w:t>
+      </w:r>
+      <w:r>
+        <w:t xml:space="preserve"> cadena a evaluar con un maximo de </w:t>
       </w:r>
       <w:r>
         <w:t>10</w:t>
@@ -6436,42 +6113,10 @@
         <w:t>escribió</w:t>
       </w:r>
       <w:r>
-        <w:t xml:space="preserve"> para funcionar continuamente a menos que se </w:t>
-      </w:r>
-      <w:proofErr w:type="spellStart"/>
-      <w:r>
-        <w:t>evalue</w:t>
-      </w:r>
-      <w:proofErr w:type="spellEnd"/>
-      <w:r>
-        <w:t xml:space="preserve"> la cadena “</w:t>
-      </w:r>
-      <w:proofErr w:type="spellStart"/>
-      <w:r>
-        <w:t>exit</w:t>
-      </w:r>
-      <w:proofErr w:type="spellEnd"/>
-      <w:r>
-        <w:t xml:space="preserve">”. Dentro del </w:t>
-      </w:r>
-      <w:proofErr w:type="spellStart"/>
-      <w:r>
-        <w:t>loop</w:t>
-      </w:r>
-      <w:proofErr w:type="spellEnd"/>
-      <w:r>
-        <w:t xml:space="preserve"> se </w:t>
-      </w:r>
-      <w:r>
-        <w:t xml:space="preserve">divide por nuestro delimitador “$” y se inicializan los contadores que al final </w:t>
-      </w:r>
-      <w:proofErr w:type="spellStart"/>
-      <w:r>
-        <w:t>devolveran</w:t>
-      </w:r>
-      <w:proofErr w:type="spellEnd"/>
-      <w:r>
-        <w:t xml:space="preserve"> la cantidad de tipos de dato encontrados de decimales, octales y hexadecimales. Se comienza por hacer un chequeo general de los </w:t>
+        <w:t xml:space="preserve"> para funcionar continuamente a menos que se evalue la cadena “exit”. Dentro del loop se </w:t>
+      </w:r>
+      <w:r>
+        <w:t xml:space="preserve">divide por nuestro delimitador “$” y se inicializan los contadores que al final devolveran la cantidad de tipos de dato encontrados de decimales, octales y hexadecimales. Se comienza por hacer un chequeo general de los </w:t>
       </w:r>
       <w:r>
         <w:lastRenderedPageBreak/>
@@ -6505,37 +6150,11 @@
         <w:t>función</w:t>
       </w:r>
       <w:r>
-        <w:t xml:space="preserve"> que convierte un </w:t>
-      </w:r>
-      <w:proofErr w:type="spellStart"/>
-      <w:r>
-        <w:t>char</w:t>
-      </w:r>
-      <w:proofErr w:type="spellEnd"/>
-      <w:r>
-        <w:t xml:space="preserve"> en un </w:t>
-      </w:r>
-      <w:proofErr w:type="spellStart"/>
-      <w:r>
-        <w:t>int</w:t>
-      </w:r>
-      <w:proofErr w:type="spellEnd"/>
-      <w:r>
-        <w:t xml:space="preserve"> al restarle el valor del </w:t>
-      </w:r>
-      <w:proofErr w:type="spellStart"/>
-      <w:r>
-        <w:t>char</w:t>
-      </w:r>
-      <w:proofErr w:type="spellEnd"/>
-      <w:r>
-        <w:t xml:space="preserve"> 0 al mismo y convertirlo en un </w:t>
-      </w:r>
-      <w:proofErr w:type="spellStart"/>
-      <w:r>
-        <w:t>int</w:t>
-      </w:r>
-      <w:proofErr w:type="spellEnd"/>
+        <w:t xml:space="preserve"> que convierte un char en un int </w:t>
+      </w:r>
+      <w:r>
+        <w:t>llamada charHaciaNumero la cual le resta al char leido el ‘0’ y eso nos da el int correspondiente, para numeros de mas de un digito se va multiplicando de a 10 cada vez que se quiere mover el valor a la izquierda</w:t>
+      </w:r>
       <w:r>
         <w:t>.</w:t>
       </w:r>
@@ -6543,94 +6162,42 @@
     <w:p/>
     <w:p>
       <w:r>
-        <w:t xml:space="preserve">La función de </w:t>
-      </w:r>
-      <w:proofErr w:type="spellStart"/>
-      <w:r>
-        <w:t>operacionEntreCaracteres</w:t>
-      </w:r>
-      <w:proofErr w:type="spellEnd"/>
-      <w:r>
-        <w:t xml:space="preserve"> toma uso de la función descripta arriba para tomar una operación ingresada como una cadena de </w:t>
-      </w:r>
-      <w:proofErr w:type="spellStart"/>
-      <w:r>
-        <w:t>chars</w:t>
-      </w:r>
-      <w:proofErr w:type="spellEnd"/>
-      <w:r>
-        <w:t xml:space="preserve"> e ir convirtiendo cada uno de los operadores a su valor numérico y luego utilizando una pila realiza la cuenta.</w:t>
-      </w:r>
-    </w:p>
-    <w:p>
-      <w:r>
-        <w:t>El método de funcionamiento es que se establece una pila y con esta se transforma la expresión de infija a postfija para luego proceder con la evaluación. Se va recorriendo la cadena:</w:t>
-      </w:r>
-    </w:p>
-    <w:p>
-      <w:pPr>
-        <w:pStyle w:val="Prrafodelista"/>
-        <w:numPr>
-          <w:ilvl w:val="0"/>
-          <w:numId w:val="6"/>
-        </w:numPr>
-      </w:pPr>
-      <w:r>
-        <w:t>El primer elemento debería ser un operando, de serlo se agrega a la expresión postfija.</w:t>
-      </w:r>
-    </w:p>
-    <w:p>
-      <w:pPr>
-        <w:pStyle w:val="Prrafodelista"/>
-        <w:numPr>
-          <w:ilvl w:val="0"/>
-          <w:numId w:val="6"/>
-        </w:numPr>
-      </w:pPr>
-      <w:r>
-        <w:t>Si es un operador, se revisa si la pila está vacía, de estarlo se mete el operando en la pila.</w:t>
-      </w:r>
-    </w:p>
-    <w:p>
-      <w:pPr>
-        <w:pStyle w:val="Prrafodelista"/>
-        <w:numPr>
-          <w:ilvl w:val="0"/>
-          <w:numId w:val="6"/>
-        </w:numPr>
-      </w:pPr>
-      <w:r>
-        <w:t xml:space="preserve">Si es un operador </w:t>
-      </w:r>
-      <w:r>
-        <w:t xml:space="preserve">y la pila no </w:t>
-      </w:r>
-      <w:proofErr w:type="spellStart"/>
-      <w:r>
-        <w:t>esta</w:t>
-      </w:r>
-      <w:proofErr w:type="spellEnd"/>
-      <w:r>
-        <w:t xml:space="preserve"> vacía:</w:t>
-      </w:r>
-    </w:p>
-    <w:p>
-      <w:pPr>
-        <w:pStyle w:val="Prrafodelista"/>
-        <w:numPr>
-          <w:ilvl w:val="1"/>
-          <w:numId w:val="6"/>
-        </w:numPr>
-      </w:pPr>
-      <w:r>
-        <w:t xml:space="preserve">Si el operador a ingresar es de menor prioridad que el operador en la cima de la pila, </w:t>
-      </w:r>
-      <w:r>
-        <w:t>este se pone debajo del operador en la cima y se vuelve a comparar con el operador que esta debajo</w:t>
+        <w:t>La función de operacionEntreCaracteres</w:t>
+      </w:r>
+      <w:r>
+        <w:t xml:space="preserve"> estoy orgulloso de decir que la cree yo al 100%, si bien buscando encontraba que se debia pasar de infija a postfija o prefija para resolver no entendia porque esto debia necesariamente ser asi y me costo pero invente una pila que funciona realizando la cuenta en un solo paso y para que se entienda el funcionamiento dejo este link al pseudocodigo que me escribi para poder hacerlo funcionar (</w:t>
+      </w:r>
+      <w:hyperlink r:id="rId8" w:history="1">
+        <w:r>
+          <w:rPr>
+            <w:rStyle w:val="Hipervnculo"/>
+          </w:rPr>
+          <w:t>https://miro.com/app/board/uXjVMlIluKE=/?share_link_id=894814486498</w:t>
+        </w:r>
+      </w:hyperlink>
+      <w:r>
+        <w:t>).</w:t>
+      </w:r>
+    </w:p>
+    <w:p/>
+    <w:p>
+      <w:r>
+        <w:t>Si explico por aca que la funcion de mi funcion juntadorDeDigitos es que toma la pila y el contador de digitos y hace un pop por el valor del contador y los va concatenando en una cadena la cual revierte (ya que salen en el orden inverso) y luego pasa a funcion charHaciaNumero para convertir en int y pushear el resultado en la pila.</w:t>
+      </w:r>
+    </w:p>
+    <w:p/>
+    <w:p>
+      <w:pPr>
+        <w:rPr>
+          <w:u w:val="single"/>
+        </w:rPr>
+      </w:pPr>
+      <w:r>
+        <w:t>Deje los prints y comentarios ya que me parecia que ayudaban a aclarar el tp.</w:t>
       </w:r>
     </w:p>
     <w:sectPr>
-      <w:footerReference w:type="default" r:id="rId8"/>
+      <w:footerReference w:type="default" r:id="rId9"/>
       <w:pgSz w:w="11909" w:h="16834"/>
       <w:pgMar w:top="1440" w:right="1440" w:bottom="1440" w:left="1440" w:header="720" w:footer="720" w:gutter="0"/>
       <w:pgNumType w:start="1"/>
@@ -7946,6 +7513,7 @@
   <w:style w:type="character" w:default="1" w:styleId="Fuentedeprrafopredeter">
     <w:name w:val="Default Paragraph Font"/>
     <w:uiPriority w:val="1"/>
+    <w:semiHidden/>
     <w:unhideWhenUsed/>
   </w:style>
   <w:style w:type="table" w:default="1" w:styleId="Tablanormal">
@@ -8067,6 +7635,29 @@
       <w:rFonts w:ascii="Times New Roman" w:hAnsi="Times New Roman" w:cs="Times New Roman"/>
       <w:sz w:val="24"/>
       <w:szCs w:val="24"/>
+    </w:rPr>
+  </w:style>
+  <w:style w:type="character" w:styleId="Hipervnculo">
+    <w:name w:val="Hyperlink"/>
+    <w:basedOn w:val="Fuentedeprrafopredeter"/>
+    <w:uiPriority w:val="99"/>
+    <w:unhideWhenUsed/>
+    <w:rsid w:val="00D518F6"/>
+    <w:rPr>
+      <w:color w:val="0000FF" w:themeColor="hyperlink"/>
+      <w:u w:val="single"/>
+    </w:rPr>
+  </w:style>
+  <w:style w:type="character" w:styleId="Mencinsinresolver">
+    <w:name w:val="Unresolved Mention"/>
+    <w:basedOn w:val="Fuentedeprrafopredeter"/>
+    <w:uiPriority w:val="99"/>
+    <w:semiHidden/>
+    <w:unhideWhenUsed/>
+    <w:rsid w:val="00D518F6"/>
+    <w:rPr>
+      <w:color w:val="605E5C"/>
+      <w:shd w:val="clear" w:color="auto" w:fill="E1DFDD"/>
     </w:rPr>
   </w:style>
 </w:styles>

</xml_diff>